<commit_message>
reworked bericht after feedback
</commit_message>
<xml_diff>
--- a/doc/_Bericht_Keller.docx
+++ b/doc/_Bericht_Keller.docx
@@ -7439,7 +7439,13 @@
     <w:p/>
     <w:p>
       <w:r>
-        <w:t xml:space="preserve">Da nur die Methoden Naked und Hidden Single Zahlen in das Feld einsetzen, werden diese nicht als absolute Werte verwendet. Die Anzahl der jeweils verwendeten Methoden wird mit den noch fehlenden Zahlen ins Verhältnis </w:t>
+        <w:t xml:space="preserve">Da nur die Methoden Naked und Hidden Single Zahlen in das Feld einsetzen, werden diese nicht als absolute Werte verwendet. Die Anzahl der jeweils verwendeten Methoden wird mit </w:t>
+      </w:r>
+      <w:r>
+        <w:t>der gesamten Anzahl der</w:t>
+      </w:r>
+      <w:r>
+        <w:t xml:space="preserve"> noch fehlenden Zahlen ins Verhältnis </w:t>
       </w:r>
       <w:commentRangeStart w:id="15"/>
       <w:r>
@@ -7458,21 +7464,13 @@
     </w:p>
     <w:p>
       <w:r>
-        <w:t xml:space="preserve">Wir beachten </w:t>
-      </w:r>
-      <w:commentRangeStart w:id="16"/>
-      <w:r>
-        <w:t>nur</w:t>
-      </w:r>
-      <w:commentRangeEnd w:id="16"/>
-      <w:r>
-        <w:rPr>
-          <w:rStyle w:val="Kommentarzeichen"/>
-        </w:rPr>
-        <w:commentReference w:id="16"/>
-      </w:r>
-      <w:r>
-        <w:t xml:space="preserve"> die Naked und Hidden Subsets, welche eine Grösse von zwei, drei oder vier</w:t>
+        <w:rPr>
+          <w:noProof/>
+        </w:rPr>
+        <w:t xml:space="preserve">Bei den Naked und Hidden Subsets betrachten wir nur die Subsets, welche </w:t>
+      </w:r>
+      <w:r>
+        <w:t>eine Grösse von zwei, drei oder vier</w:t>
       </w:r>
       <w:r>
         <w:t xml:space="preserve"> haben, da ein menschlicher Löser grössere Subsets nur extrem schwer finden kann. </w:t>
@@ -7492,7 +7490,11 @@
         <w:t xml:space="preserve">Pencilmarks </w:t>
       </w:r>
       <w:r>
-        <w:t>im Sudoku ins Modell hinzugenommen. Die Markierungen zeigen für jede Zelle, welche Ziffern noch nicht ausgeschlossen wurden.</w:t>
+        <w:t xml:space="preserve">im Sudoku ins Modell hinzugenommen. Die Markierungen zeigen für jede </w:t>
+      </w:r>
+      <w:r>
+        <w:lastRenderedPageBreak/>
+        <w:t>Zelle, welche Ziffern noch nicht ausgeschlossen wurden.</w:t>
       </w:r>
       <w:r>
         <w:t xml:space="preserve"> Als letztes kommt hinzu, ob das Sudoku mit unseren Lösungsmethoden lösbar war (1) oder ob es mit Backtracking gelöst werden musste (0).</w:t>
@@ -7652,114 +7654,114 @@
       <w:pPr>
         <w:pStyle w:val="berschrift2"/>
       </w:pPr>
-      <w:bookmarkStart w:id="17" w:name="_Toc472621737"/>
+      <w:bookmarkStart w:id="16" w:name="_Toc472621737"/>
       <w:r>
         <w:t>Generierung</w:t>
       </w:r>
+      <w:bookmarkEnd w:id="16"/>
+    </w:p>
+    <w:p>
+      <w:pPr>
+        <w:rPr>
+          <w:color w:val="00B0F0"/>
+        </w:rPr>
+      </w:pPr>
+      <w:r>
+        <w:rPr>
+          <w:color w:val="00B0F0"/>
+        </w:rPr>
+        <w:t>Korpus 17er Sudokus</w:t>
+      </w:r>
+    </w:p>
+    <w:p>
+      <w:pPr>
+        <w:rPr>
+          <w:color w:val="00B0F0"/>
+        </w:rPr>
+      </w:pPr>
+      <w:r>
+        <w:rPr>
+          <w:color w:val="00B0F0"/>
+        </w:rPr>
+        <w:t>Symmetrien</w:t>
+      </w:r>
+    </w:p>
+    <w:p>
+      <w:pPr>
+        <w:rPr>
+          <w:color w:val="00B0F0"/>
+        </w:rPr>
+      </w:pPr>
+      <w:r>
+        <w:rPr>
+          <w:color w:val="00B0F0"/>
+        </w:rPr>
+        <w:t>Lösungen verändern (Spalten/Zeilen/Drehungen)</w:t>
+      </w:r>
+    </w:p>
+    <w:p>
+      <w:pPr>
+        <w:pStyle w:val="berschrift1"/>
+      </w:pPr>
+      <w:bookmarkStart w:id="17" w:name="_Toc472621738"/>
+      <w:r>
+        <w:t>Technische Umsetzung</w:t>
+      </w:r>
       <w:bookmarkEnd w:id="17"/>
     </w:p>
     <w:p>
       <w:pPr>
-        <w:rPr>
-          <w:color w:val="00B0F0"/>
-        </w:rPr>
-      </w:pPr>
-      <w:r>
-        <w:rPr>
-          <w:color w:val="00B0F0"/>
-        </w:rPr>
-        <w:t>Korpus 17er Sudokus</w:t>
-      </w:r>
-    </w:p>
-    <w:p>
-      <w:pPr>
-        <w:rPr>
-          <w:color w:val="00B0F0"/>
-        </w:rPr>
-      </w:pPr>
-      <w:r>
-        <w:rPr>
-          <w:color w:val="00B0F0"/>
-        </w:rPr>
-        <w:t>Symmetrien</w:t>
-      </w:r>
-    </w:p>
-    <w:p>
-      <w:pPr>
-        <w:rPr>
-          <w:color w:val="00B0F0"/>
-        </w:rPr>
-      </w:pPr>
-      <w:r>
-        <w:rPr>
-          <w:color w:val="00B0F0"/>
-        </w:rPr>
-        <w:t>Lösungen verändern (Spalten/Zeilen/Drehungen)</w:t>
-      </w:r>
-    </w:p>
-    <w:p>
-      <w:pPr>
-        <w:pStyle w:val="berschrift1"/>
-      </w:pPr>
-      <w:bookmarkStart w:id="18" w:name="_Toc472621738"/>
-      <w:r>
-        <w:t>Technische Umsetzung</w:t>
+        <w:pStyle w:val="berschrift2"/>
+      </w:pPr>
+      <w:bookmarkStart w:id="18" w:name="_Toc472621739"/>
+      <w:r>
+        <w:t>Technologien</w:t>
       </w:r>
       <w:bookmarkEnd w:id="18"/>
     </w:p>
     <w:p>
+      <w:r>
+        <w:t xml:space="preserve">Für die Realisierung unseres Projekts haben wir die Programmiersprache Java gewählt. </w:t>
+      </w:r>
+      <w:r>
+        <w:t xml:space="preserve">Das Gesamtprojekt des Institutes für 4D Technologien baut auf der Java Virtual Machine auf und es wurde uns nahegelegt, eine Programmiersprache zu wählen, welche auch auf der JVM zu Hause ist. Wir haben schon viel mit Java gearbeitet und haben so die Einarbeitungszeit in die Grundfeatures der Sprache auslassen können. </w:t>
+      </w:r>
+    </w:p>
+    <w:p>
+      <w:r>
+        <w:t>Ein weiterer Punkt, welcher für die Wahl</w:t>
+      </w:r>
+      <w:r>
+        <w:t xml:space="preserve"> von Java spricht sind die vielen Ressourcen, welche im Netz erhältlich sind. Ebenfalls gibt es eine grosse Anzahl an Frameworks, welche Open Source </w:t>
+      </w:r>
+      <w:r>
+        <w:t>verfügbar</w:t>
+      </w:r>
+      <w:r>
+        <w:t xml:space="preserve"> sind.</w:t>
+      </w:r>
+    </w:p>
+    <w:p>
+      <w:r>
+        <w:lastRenderedPageBreak/>
+        <w:t xml:space="preserve">Zur Verwaltung und Versionierung unseres Quellcodes verwenden wir Git. </w:t>
+      </w:r>
+    </w:p>
+    <w:p/>
+    <w:p>
+      <w:r>
+        <w:t>Das neurale Netzwerk wurde in Matlab traininert und getestet. Für die Umsetzung des Netzwerkes in Java haben wir das Framework Neuroph verwendet.</w:t>
+      </w:r>
+    </w:p>
+    <w:p>
       <w:pPr>
         <w:pStyle w:val="berschrift2"/>
       </w:pPr>
-      <w:bookmarkStart w:id="19" w:name="_Toc472621739"/>
-      <w:r>
-        <w:t>Technologien</w:t>
+      <w:bookmarkStart w:id="19" w:name="_Toc472621740"/>
+      <w:r>
+        <w:t>Abbildung des Sudoku-Spielfelds</w:t>
       </w:r>
       <w:bookmarkEnd w:id="19"/>
-    </w:p>
-    <w:p>
-      <w:r>
-        <w:t xml:space="preserve">Für die Realisierung unseres Projekts haben wir die Programmiersprache Java gewählt. </w:t>
-      </w:r>
-      <w:r>
-        <w:t xml:space="preserve">Das Gesamtprojekt des Institutes für 4D Technologien baut auf der Java Virtual Machine auf und es wurde uns nahegelegt, eine Programmiersprache zu wählen, welche auch auf der JVM zu Hause ist. Wir haben schon viel mit Java gearbeitet und haben so die Einarbeitungszeit in die Grundfeatures der Sprache auslassen können. </w:t>
-      </w:r>
-    </w:p>
-    <w:p>
-      <w:r>
-        <w:t>Ein weiterer Punkt, welcher für die Wahl</w:t>
-      </w:r>
-      <w:r>
-        <w:t xml:space="preserve"> von Java spricht sind die vielen Ressourcen, welche im Netz erhältlich sind. Ebenfalls gibt es eine grosse Anzahl an Frameworks, welche Open Source </w:t>
-      </w:r>
-      <w:r>
-        <w:t>verfügbar</w:t>
-      </w:r>
-      <w:r>
-        <w:t xml:space="preserve"> sind.</w:t>
-      </w:r>
-    </w:p>
-    <w:p>
-      <w:r>
-        <w:t xml:space="preserve">Zur Verwaltung und Versionierung unseres Quellcodes verwenden wir Git. </w:t>
-      </w:r>
-    </w:p>
-    <w:p/>
-    <w:p>
-      <w:r>
-        <w:lastRenderedPageBreak/>
-        <w:t>Das neurale Netzwerk wurde in Matlab traininert und getestet. Für die Umsetzung des Netzwerkes in Java haben wir das Framework Neuroph verwendet.</w:t>
-      </w:r>
-    </w:p>
-    <w:p>
-      <w:pPr>
-        <w:pStyle w:val="berschrift2"/>
-      </w:pPr>
-      <w:bookmarkStart w:id="20" w:name="_Toc472621740"/>
-      <w:r>
-        <w:t>Abbildung des Sudoku-Spielfelds</w:t>
-      </w:r>
-      <w:bookmarkEnd w:id="20"/>
     </w:p>
     <w:p>
       <w:pPr>
@@ -7892,7 +7894,7 @@
           <w:lang w:val="en-GB"/>
         </w:rPr>
       </w:pPr>
-      <w:bookmarkStart w:id="21" w:name="_Toc472699998"/>
+      <w:bookmarkStart w:id="20" w:name="_Toc472699998"/>
       <w:r>
         <w:t xml:space="preserve">Abb. </w:t>
       </w:r>
@@ -7907,39 +7909,39 @@
       <w:r>
         <w:t>: Speicherformat der Sudokus</w:t>
       </w:r>
+      <w:bookmarkEnd w:id="20"/>
+    </w:p>
+    <w:p>
+      <w:pPr>
+        <w:rPr>
+          <w:lang w:val="en-GB"/>
+        </w:rPr>
+      </w:pPr>
+    </w:p>
+    <w:p>
+      <w:pPr>
+        <w:rPr>
+          <w:lang w:val="en-GB"/>
+        </w:rPr>
+      </w:pPr>
+      <w:r>
+        <w:rPr>
+          <w:lang w:val="en-GB"/>
+        </w:rPr>
+        <w:t>Updater</w:t>
+      </w:r>
+    </w:p>
+    <w:p>
+      <w:pPr>
+        <w:pStyle w:val="berschrift2"/>
+      </w:pPr>
+      <w:bookmarkStart w:id="21" w:name="_Toc472621741"/>
+      <w:r>
+        <w:t>Datensätze</w:t>
+      </w:r>
       <w:bookmarkEnd w:id="21"/>
     </w:p>
     <w:p>
-      <w:pPr>
-        <w:rPr>
-          <w:lang w:val="en-GB"/>
-        </w:rPr>
-      </w:pPr>
-    </w:p>
-    <w:p>
-      <w:pPr>
-        <w:rPr>
-          <w:lang w:val="en-GB"/>
-        </w:rPr>
-      </w:pPr>
-      <w:r>
-        <w:rPr>
-          <w:lang w:val="en-GB"/>
-        </w:rPr>
-        <w:t>Updater</w:t>
-      </w:r>
-    </w:p>
-    <w:p>
-      <w:pPr>
-        <w:pStyle w:val="berschrift2"/>
-      </w:pPr>
-      <w:bookmarkStart w:id="22" w:name="_Toc472621741"/>
-      <w:r>
-        <w:t>Datensätze</w:t>
-      </w:r>
-      <w:bookmarkEnd w:id="22"/>
-    </w:p>
-    <w:p>
       <w:r>
         <w:t>Zum Anlernen des neuralen Netz</w:t>
       </w:r>
@@ -7979,16 +7981,22 @@
       <w:r>
         <w:t xml:space="preserve"> abgespeichert. Wir haben die Sudokus </w:t>
       </w:r>
-      <w:commentRangeStart w:id="23"/>
-      <w:r>
-        <w:t xml:space="preserve">mittels eines Parsers </w:t>
-      </w:r>
-      <w:commentRangeEnd w:id="23"/>
+      <w:commentRangeStart w:id="22"/>
+      <w:r>
+        <w:t xml:space="preserve">mittels </w:t>
+      </w:r>
+      <w:r>
+        <w:t>eines Parsers für das jeweilige Ursprungsformat</w:t>
+      </w:r>
+      <w:r>
+        <w:t xml:space="preserve"> </w:t>
+      </w:r>
+      <w:commentRangeEnd w:id="22"/>
       <w:r>
         <w:rPr>
           <w:rStyle w:val="Kommentarzeichen"/>
         </w:rPr>
-        <w:commentReference w:id="23"/>
+        <w:commentReference w:id="22"/>
       </w:r>
       <w:r>
         <w:t xml:space="preserve">in unser eigenes «.sudoku» Datenformat </w:t>
@@ -8060,7 +8068,7 @@
       <w:pPr>
         <w:pStyle w:val="Beschriftung"/>
       </w:pPr>
-      <w:bookmarkStart w:id="24" w:name="_Toc472699999"/>
+      <w:bookmarkStart w:id="23" w:name="_Toc472699999"/>
       <w:r>
         <w:t xml:space="preserve">Abb. </w:t>
       </w:r>
@@ -8078,7 +8086,7 @@
       <w:r>
         <w:t xml:space="preserve"> Datenpaketes</w:t>
       </w:r>
-      <w:bookmarkEnd w:id="24"/>
+      <w:bookmarkEnd w:id="23"/>
     </w:p>
     <w:p/>
     <w:p>
@@ -8131,7 +8139,7 @@
       <w:pPr>
         <w:pStyle w:val="Beschriftung"/>
       </w:pPr>
-      <w:bookmarkStart w:id="25" w:name="_Toc472700000"/>
+      <w:bookmarkStart w:id="24" w:name="_Toc472700000"/>
       <w:r>
         <w:t xml:space="preserve">Abb. </w:t>
       </w:r>
@@ -8146,11 +8154,8 @@
       <w:r>
         <w:t>: Format des zweiten Datenpaketes</w:t>
       </w:r>
-      <w:bookmarkEnd w:id="25"/>
-    </w:p>
-    <w:p/>
-    <w:p/>
-    <w:p/>
+      <w:bookmarkEnd w:id="24"/>
+    </w:p>
     <w:p>
       <w:pPr>
         <w:pStyle w:val="berschrift3"/>
@@ -8175,15 +8180,15 @@
     </w:p>
     <w:p>
       <w:r>
+        <w:t xml:space="preserve">Die Daten aller Sudokus werden danach Komma-getrennt in die gewünschte Datei geschrieben. </w:t>
+      </w:r>
+    </w:p>
+    <w:p>
+      <w:pPr>
+        <w:pStyle w:val="berschrift3"/>
+      </w:pPr>
+      <w:r>
         <w:lastRenderedPageBreak/>
-        <w:t xml:space="preserve">Die Daten aller Sudokus werden danach Komma-getrennt in die gewünschte Datei geschrieben. </w:t>
-      </w:r>
-    </w:p>
-    <w:p>
-      <w:pPr>
-        <w:pStyle w:val="berschrift3"/>
-      </w:pPr>
-      <w:r>
         <w:t>Datenanalyse</w:t>
       </w:r>
     </w:p>
@@ -8191,19 +8196,31 @@
       <w:r>
         <w:t>Vergleicht man die beid</w:t>
       </w:r>
-      <w:commentRangeStart w:id="26"/>
-      <w:r>
-        <w:t>en Pakete</w:t>
-      </w:r>
-      <w:commentRangeEnd w:id="26"/>
+      <w:commentRangeStart w:id="25"/>
+      <w:r>
+        <w:t xml:space="preserve">en </w:t>
+      </w:r>
+      <w:r>
+        <w:t>Datenp</w:t>
+      </w:r>
+      <w:r>
+        <w:t>akete</w:t>
+      </w:r>
+      <w:commentRangeEnd w:id="25"/>
       <w:r>
         <w:rPr>
           <w:rStyle w:val="Kommentarzeichen"/>
         </w:rPr>
-        <w:commentReference w:id="26"/>
-      </w:r>
-      <w:r>
-        <w:t xml:space="preserve">, fallen einige gröbere Unterschiede auf. </w:t>
+        <w:commentReference w:id="25"/>
+      </w:r>
+      <w:r>
+        <w:t>,</w:t>
+      </w:r>
+      <w:r>
+        <w:t xml:space="preserve"> welche wir erhalten haben,</w:t>
+      </w:r>
+      <w:r>
+        <w:t xml:space="preserve"> fallen einige gröbere Unterschiede auf. </w:t>
       </w:r>
     </w:p>
     <w:p>
@@ -8222,16 +8239,8 @@
       <w:r>
         <w:t xml:space="preserve"> werden </w:t>
       </w:r>
-      <w:commentRangeStart w:id="27"/>
-      <w:r>
-        <w:t>müssen</w:t>
-      </w:r>
-      <w:commentRangeEnd w:id="27"/>
-      <w:r>
-        <w:rPr>
-          <w:rStyle w:val="Kommentarzeichen"/>
-        </w:rPr>
-        <w:commentReference w:id="27"/>
+      <w:r>
+        <w:t>muss</w:t>
       </w:r>
       <w:r>
         <w:t>.</w:t>
@@ -8312,7 +8321,7 @@
       <w:pPr>
         <w:pStyle w:val="Beschriftung"/>
       </w:pPr>
-      <w:bookmarkStart w:id="28" w:name="_Toc472700001"/>
+      <w:bookmarkStart w:id="26" w:name="_Toc472700001"/>
       <w:r>
         <w:t xml:space="preserve">Abb. </w:t>
       </w:r>
@@ -8330,7 +8339,7 @@
       <w:r>
         <w:t xml:space="preserve"> 1, prozentuale Anzahl gelöster Sudokus</w:t>
       </w:r>
-      <w:bookmarkEnd w:id="28"/>
+      <w:bookmarkEnd w:id="26"/>
     </w:p>
     <w:p>
       <w:pPr>
@@ -8385,7 +8394,7 @@
           <w:noProof/>
         </w:rPr>
       </w:pPr>
-      <w:bookmarkStart w:id="29" w:name="_Toc472700002"/>
+      <w:bookmarkStart w:id="27" w:name="_Toc472700002"/>
       <w:r>
         <w:t xml:space="preserve">Abb. </w:t>
       </w:r>
@@ -8406,11 +8415,10 @@
         </w:rPr>
         <w:t>gelöster Sudokus</w:t>
       </w:r>
-      <w:bookmarkEnd w:id="29"/>
-    </w:p>
-    <w:p>
-      <w:r>
-        <w:lastRenderedPageBreak/>
+      <w:bookmarkEnd w:id="27"/>
+    </w:p>
+    <w:p>
+      <w:r>
         <w:t xml:space="preserve">Weiterhin sieht man auf </w:t>
       </w:r>
       <w:r>
@@ -8444,6 +8452,7 @@
           <w:noProof/>
           <w:lang w:eastAsia="de-CH"/>
         </w:rPr>
+        <w:lastRenderedPageBreak/>
         <w:drawing>
           <wp:inline distT="0" distB="0" distL="0" distR="0" wp14:anchorId="34B66DEA" wp14:editId="2E02BB03">
             <wp:extent cx="2880000" cy="2070320"/>
@@ -8498,7 +8507,7 @@
       <w:pPr>
         <w:pStyle w:val="Beschriftung"/>
       </w:pPr>
-      <w:bookmarkStart w:id="30" w:name="_Toc472700003"/>
+      <w:bookmarkStart w:id="28" w:name="_Toc472700003"/>
       <w:r>
         <w:t xml:space="preserve">Abb. </w:t>
       </w:r>
@@ -8513,7 +8522,7 @@
       <w:r>
         <w:t>: Datenpaket 1, durchschnittliche Anzahl vorgegebener Ziffern</w:t>
       </w:r>
-      <w:bookmarkEnd w:id="30"/>
+      <w:bookmarkEnd w:id="28"/>
     </w:p>
     <w:p>
       <w:pPr>
@@ -8578,7 +8587,7 @@
       <w:pPr>
         <w:pStyle w:val="Beschriftung"/>
       </w:pPr>
-      <w:bookmarkStart w:id="31" w:name="_Toc472700004"/>
+      <w:bookmarkStart w:id="29" w:name="_Toc472700004"/>
       <w:r>
         <w:t xml:space="preserve">Abb. </w:t>
       </w:r>
@@ -8596,60 +8605,63 @@
       <w:r>
         <w:t>, durchschnittliche Anzahl vorgegebener Ziffern</w:t>
       </w:r>
+      <w:bookmarkEnd w:id="29"/>
+    </w:p>
+    <w:p>
+      <w:r>
+        <w:t xml:space="preserve">Aufgrund dieser Ungereimtheiten, welche auch beim trainieren des Netzwerkes zu Schwierigkeiten führten, haben wir uns entschieden, nur mit dem ersten Datenpakt zu arbeiten. </w:t>
+      </w:r>
+    </w:p>
+    <w:p>
+      <w:r>
+        <w:t xml:space="preserve">Diese Entscheidung hat jedoch zur Folge, dass keine Sudokus der Schwierigkeitsstufe very hard generiert werden, </w:t>
+      </w:r>
+      <w:r>
+        <w:t>da</w:t>
+      </w:r>
+      <w:commentRangeStart w:id="30"/>
+      <w:r>
+        <w:t xml:space="preserve"> </w:t>
+      </w:r>
+      <w:commentRangeEnd w:id="30"/>
+      <w:r>
+        <w:rPr>
+          <w:rStyle w:val="Kommentarzeichen"/>
+        </w:rPr>
+        <w:commentReference w:id="30"/>
+      </w:r>
+      <w:r>
+        <w:t>das erste Datenpaket keine solchen enthält.</w:t>
+      </w:r>
+    </w:p>
+    <w:p>
+      <w:pPr>
+        <w:pStyle w:val="berschrift2"/>
+      </w:pPr>
+      <w:bookmarkStart w:id="31" w:name="_Toc472621742"/>
+      <w:r>
+        <w:t>Lösungsmethoden</w:t>
+      </w:r>
       <w:bookmarkEnd w:id="31"/>
-    </w:p>
-    <w:p>
-      <w:r>
-        <w:t xml:space="preserve">Aufgrund dieser Ungereimtheiten, welche auch beim trainieren des Netzwerkes zu Schwierigkeiten führten, haben wir uns entschieden, nur mit dem ersten Datenpakt zu arbeiten. </w:t>
-      </w:r>
-    </w:p>
-    <w:p>
-      <w:r>
-        <w:t xml:space="preserve">Diese Entscheidung hat jedoch zur Folge, dass keine Sudokus der Schwierigkeitsstufe very hard generiert werden, </w:t>
-      </w:r>
-      <w:commentRangeStart w:id="32"/>
-      <w:r>
-        <w:t xml:space="preserve">weil </w:t>
-      </w:r>
-      <w:commentRangeEnd w:id="32"/>
-      <w:r>
-        <w:rPr>
-          <w:rStyle w:val="Kommentarzeichen"/>
-        </w:rPr>
-        <w:commentReference w:id="32"/>
-      </w:r>
-      <w:r>
-        <w:t>das erste Datenpaket keine solchen enthält.</w:t>
+      <w:r>
+        <w:t xml:space="preserve"> </w:t>
+      </w:r>
+    </w:p>
+    <w:p>
+      <w:r>
+        <w:t>Erklären mithilfe Board/Row/Column</w:t>
       </w:r>
     </w:p>
     <w:p>
       <w:pPr>
         <w:pStyle w:val="berschrift2"/>
       </w:pPr>
-      <w:bookmarkStart w:id="33" w:name="_Toc472621742"/>
-      <w:r>
-        <w:t>Lösungsmethoden</w:t>
-      </w:r>
-      <w:bookmarkEnd w:id="33"/>
-      <w:r>
-        <w:t xml:space="preserve"> </w:t>
-      </w:r>
-    </w:p>
-    <w:p>
-      <w:r>
-        <w:t>Erklären mithilfe Board/Row/Column</w:t>
-      </w:r>
-    </w:p>
-    <w:p>
-      <w:pPr>
-        <w:pStyle w:val="berschrift2"/>
-      </w:pPr>
-      <w:bookmarkStart w:id="34" w:name="_Toc472621743"/>
+      <w:bookmarkStart w:id="32" w:name="_Toc472621743"/>
       <w:r>
         <w:lastRenderedPageBreak/>
         <w:t>Schwierigkeitseinstufung</w:t>
       </w:r>
-      <w:bookmarkEnd w:id="34"/>
+      <w:bookmarkEnd w:id="32"/>
     </w:p>
     <w:p>
       <w:pPr>
@@ -8661,44 +8673,54 @@
     </w:p>
     <w:p>
       <w:r>
-        <w:t xml:space="preserve">Die Daten, welche Matlab verwenden soll, müssen aus der generierten Statistik-Datei importiert werden. Weiterhin führen wir vor der Verwendung der Daten ein Preprocessing durch. Die </w:t>
-      </w:r>
-      <w:commentRangeStart w:id="35"/>
-      <w:r>
-        <w:t>absolute Anzahl von Naked und Hidden Singles wird mit der Anzahl auszufüllenden Felder ins Verhältnis gesetzt</w:t>
-      </w:r>
-      <w:commentRangeEnd w:id="35"/>
-      <w:r>
-        <w:rPr>
-          <w:rStyle w:val="Kommentarzeichen"/>
-        </w:rPr>
-        <w:commentReference w:id="35"/>
-      </w:r>
-      <w:r>
-        <w:t xml:space="preserve">. Ebenfalls werden alle Features mittels Logarithmus auf ein ähnliches Level </w:t>
-      </w:r>
-      <w:r>
-        <w:t>angepasst</w:t>
+        <w:t>Die Daten, welche Matlab verwenden soll, müssen aus der generierten Statistik-Datei importiert werden. Weiterhin führen wir vor der Verwendung de</w:t>
+      </w:r>
+      <w:r>
+        <w:t xml:space="preserve">r Daten ein Preprocessing durch, um von den Daten der Statistik-Datei auf die gewählten Features zu kommen. </w:t>
+      </w:r>
+      <w:r>
+        <w:t>Danach</w:t>
+      </w:r>
+      <w:r>
+        <w:t xml:space="preserve"> werden alle Features mittels Loga</w:t>
+      </w:r>
+      <w:r>
+        <w:t>rithmus in einen ähnlichen Bereich gebracht</w:t>
       </w:r>
       <w:r>
         <w:t xml:space="preserve">. </w:t>
       </w:r>
       <w:r>
-        <w:t xml:space="preserve">Wir haben uns für die Anpassung der Daten mittels Logarithmus entschieden, damit wir auch </w:t>
-      </w:r>
-      <w:commentRangeStart w:id="36"/>
-      <w:r>
-        <w:t>ein einzelnes Sudoku unabhängig beurteilen können</w:t>
-      </w:r>
-      <w:commentRangeEnd w:id="36"/>
-      <w:r>
-        <w:rPr>
-          <w:rStyle w:val="Kommentarzeichen"/>
-        </w:rPr>
-        <w:commentReference w:id="36"/>
-      </w:r>
-      <w:r>
-        <w:t xml:space="preserve">. Die Datensätze wurden für das Training sowie für die Tests nicht weiter normalisiert. </w:t>
+        <w:t xml:space="preserve">Wir haben uns </w:t>
+      </w:r>
+      <w:r>
+        <w:t>ge</w:t>
+      </w:r>
+      <w:r>
+        <w:t xml:space="preserve">gen eine Normalisierung </w:t>
+      </w:r>
+      <w:r>
+        <w:t xml:space="preserve">entschieden, da </w:t>
+      </w:r>
+      <w:r>
+        <w:t>diese</w:t>
+      </w:r>
+      <w:r>
+        <w:t xml:space="preserve"> vom gesamten Datensatz abhängig wäre. Durch die Wahl des Logarithmus </w:t>
+      </w:r>
+      <w:r>
+        <w:t>können wir nun</w:t>
+      </w:r>
+      <w:r>
+        <w:t xml:space="preserve"> auch ei</w:t>
+      </w:r>
+      <w:r>
+        <w:t>n einzelnes Sudoku klassifizieren</w:t>
+      </w:r>
+      <w:bookmarkStart w:id="33" w:name="_GoBack"/>
+      <w:bookmarkEnd w:id="33"/>
+      <w:r>
+        <w:t xml:space="preserve">. </w:t>
       </w:r>
     </w:p>
     <w:p/>
@@ -8879,26 +8901,24 @@
       <w:r>
         <w:t xml:space="preserve">Wir verwenden einen </w:t>
       </w:r>
-      <w:commentRangeStart w:id="37"/>
+      <w:commentRangeStart w:id="34"/>
       <w:r>
         <w:t>MultiLayerPerceptron</w:t>
       </w:r>
-      <w:commentRangeEnd w:id="37"/>
+      <w:commentRangeEnd w:id="34"/>
       <w:r>
         <w:rPr>
           <w:rStyle w:val="Kommentarzeichen"/>
         </w:rPr>
-        <w:commentReference w:id="37"/>
+        <w:commentReference w:id="34"/>
       </w:r>
       <w:r>
         <w:t xml:space="preserve">, welcher auch aus einem Hidden Layer aus 50 Nodes </w:t>
       </w:r>
-      <w:bookmarkStart w:id="38" w:name="_Toc472621746"/>
+      <w:bookmarkStart w:id="35" w:name="_Toc472621746"/>
       <w:r>
         <w:t>besteht. Zum Trainieren des Netzwerkes werden 80% der Sudokus des ersten Datensatzes verwendet, zum Testen die restlichen 20%.</w:t>
       </w:r>
-      <w:bookmarkStart w:id="39" w:name="_GoBack"/>
-      <w:bookmarkEnd w:id="39"/>
     </w:p>
     <w:p>
       <w:r>
@@ -8910,40 +8930,40 @@
       <w:pPr>
         <w:pStyle w:val="berschrift2"/>
       </w:pPr>
-      <w:commentRangeStart w:id="40"/>
+      <w:commentRangeStart w:id="36"/>
       <w:r>
         <w:t>Generierung</w:t>
       </w:r>
-      <w:bookmarkEnd w:id="38"/>
-      <w:commentRangeEnd w:id="40"/>
+      <w:bookmarkEnd w:id="35"/>
+      <w:commentRangeEnd w:id="36"/>
       <w:r>
         <w:rPr>
           <w:rStyle w:val="Kommentarzeichen"/>
           <w:rFonts w:eastAsiaTheme="minorHAnsi" w:cstheme="minorBidi"/>
           <w:b w:val="0"/>
         </w:rPr>
-        <w:commentReference w:id="40"/>
+        <w:commentReference w:id="36"/>
       </w:r>
     </w:p>
     <w:p>
       <w:pPr>
         <w:pStyle w:val="berschrift1"/>
       </w:pPr>
-      <w:bookmarkStart w:id="41" w:name="_Toc472621747"/>
+      <w:bookmarkStart w:id="37" w:name="_Toc472621747"/>
       <w:r>
         <w:t>Resultate</w:t>
       </w:r>
-      <w:bookmarkEnd w:id="41"/>
+      <w:bookmarkEnd w:id="37"/>
     </w:p>
     <w:p>
       <w:pPr>
         <w:pStyle w:val="berschrift2"/>
       </w:pPr>
-      <w:bookmarkStart w:id="42" w:name="_Toc472621748"/>
+      <w:bookmarkStart w:id="38" w:name="_Toc472621748"/>
       <w:r>
         <w:t>Lösungsmethoden</w:t>
       </w:r>
-      <w:bookmarkEnd w:id="42"/>
+      <w:bookmarkEnd w:id="38"/>
     </w:p>
     <w:p>
       <w:pPr>
@@ -8995,11 +9015,11 @@
       <w:pPr>
         <w:pStyle w:val="berschrift2"/>
       </w:pPr>
-      <w:bookmarkStart w:id="43" w:name="_Toc472621749"/>
+      <w:bookmarkStart w:id="39" w:name="_Toc472621749"/>
       <w:r>
         <w:t>Schwierigkeitseinstufung</w:t>
       </w:r>
-      <w:bookmarkEnd w:id="43"/>
+      <w:bookmarkEnd w:id="39"/>
     </w:p>
     <w:p>
       <w:r>
@@ -9077,7 +9097,7 @@
             <v:path o:extrusionok="f" gradientshapeok="t" o:connecttype="rect"/>
             <o:lock v:ext="edit" aspectratio="t"/>
           </v:shapetype>
-          <v:shape id="_x0000_i1025" type="#_x0000_t75" style="width:338.95pt;height:361.65pt">
+          <v:shape id="_x0000_i1025" type="#_x0000_t75" style="width:338.85pt;height:361.8pt">
             <v:imagedata r:id="rId30" o:title="conf_All_matlab"/>
           </v:shape>
         </w:pict>
@@ -9087,7 +9107,7 @@
       <w:pPr>
         <w:pStyle w:val="Beschriftung"/>
       </w:pPr>
-      <w:bookmarkStart w:id="44" w:name="_Toc472700005"/>
+      <w:bookmarkStart w:id="40" w:name="_Toc472700005"/>
       <w:r>
         <w:t xml:space="preserve">Abb. </w:t>
       </w:r>
@@ -9102,7 +9122,7 @@
       <w:r>
         <w:t>: Verteilung der Test-Sudokus, welche aus 20% aller Sudokus bestehen</w:t>
       </w:r>
-      <w:bookmarkEnd w:id="44"/>
+      <w:bookmarkEnd w:id="40"/>
     </w:p>
     <w:p>
       <w:r>
@@ -9175,7 +9195,7 @@
       </w:r>
     </w:p>
     <w:p>
-      <w:commentRangeStart w:id="45"/>
+      <w:commentRangeStart w:id="41"/>
       <w:r>
         <w:t xml:space="preserve">Ein solcher Test kann als weiterführende Massnahme zur Qualität der generierten Sudokus durchgeführt werden. Es muss beachtet werden, dass generierte Sudokus aller verschiedenen Schwierigkeiten mehreren Personen </w:t>
       </w:r>
@@ -9204,12 +9224,12 @@
       <w:r>
         <w:t xml:space="preserve"> die eine Person eine geeignete Startposition übersieht und danach komplexere Lösungsmethoden anwenden muss, was wiederum dazu führt, dass sie das Sudoku als schwer einstuft.</w:t>
       </w:r>
-      <w:commentRangeEnd w:id="45"/>
+      <w:commentRangeEnd w:id="41"/>
       <w:r>
         <w:rPr>
           <w:rStyle w:val="Kommentarzeichen"/>
         </w:rPr>
-        <w:commentReference w:id="45"/>
+        <w:commentReference w:id="41"/>
       </w:r>
     </w:p>
     <w:p/>
@@ -9260,11 +9280,11 @@
       <w:pPr>
         <w:pStyle w:val="berschrift2"/>
       </w:pPr>
-      <w:bookmarkStart w:id="46" w:name="_Toc472621750"/>
+      <w:bookmarkStart w:id="42" w:name="_Toc472621750"/>
       <w:r>
         <w:t>Generierung</w:t>
       </w:r>
-      <w:bookmarkEnd w:id="46"/>
+      <w:bookmarkEnd w:id="42"/>
     </w:p>
     <w:p>
       <w:pPr>
@@ -9323,11 +9343,11 @@
       <w:pPr>
         <w:pStyle w:val="berschrift1"/>
       </w:pPr>
-      <w:bookmarkStart w:id="47" w:name="_Toc472621751"/>
+      <w:bookmarkStart w:id="43" w:name="_Toc472621751"/>
       <w:r>
         <w:t>Schluss</w:t>
       </w:r>
-      <w:bookmarkEnd w:id="47"/>
+      <w:bookmarkEnd w:id="43"/>
     </w:p>
     <w:p>
       <w:pPr>
@@ -9883,11 +9903,11 @@
       <w:pPr>
         <w:pStyle w:val="berschrift1"/>
       </w:pPr>
-      <w:bookmarkStart w:id="48" w:name="_Toc472621752"/>
+      <w:bookmarkStart w:id="44" w:name="_Toc472621752"/>
       <w:r>
         <w:t>Literaturverzeichnis</w:t>
       </w:r>
-      <w:bookmarkEnd w:id="48"/>
+      <w:bookmarkEnd w:id="44"/>
     </w:p>
     <w:p>
       <w:pPr>
@@ -10530,11 +10550,11 @@
       <w:pPr>
         <w:pStyle w:val="berschrift1"/>
       </w:pPr>
-      <w:bookmarkStart w:id="49" w:name="_Toc472621753"/>
+      <w:bookmarkStart w:id="45" w:name="_Toc472621753"/>
       <w:r>
         <w:t>Anhang</w:t>
       </w:r>
-      <w:bookmarkEnd w:id="49"/>
+      <w:bookmarkEnd w:id="45"/>
     </w:p>
     <w:p>
       <w:pPr>
@@ -10723,11 +10743,11 @@
       <w:pPr>
         <w:pStyle w:val="berschrift1"/>
       </w:pPr>
-      <w:bookmarkStart w:id="50" w:name="_Toc472621754"/>
+      <w:bookmarkStart w:id="46" w:name="_Toc472621754"/>
       <w:r>
         <w:t>Ehrlichkeitserklärung</w:t>
       </w:r>
-      <w:bookmarkEnd w:id="50"/>
+      <w:bookmarkEnd w:id="46"/>
     </w:p>
     <w:p>
       <w:pPr>
@@ -10889,10 +10909,13 @@
       </w:r>
     </w:p>
   </w:comment>
-  <w:comment w:id="16" w:author="Simon Beck" w:date="2017-01-21T13:43:00Z" w:initials="SB">
+  <w:comment w:id="22" w:author="Simon Beck" w:date="2017-01-21T13:53:00Z" w:initials="SB">
     <w:p>
       <w:pPr>
         <w:pStyle w:val="Kommentartext"/>
+        <w:rPr>
+          <w:noProof/>
+        </w:rPr>
       </w:pPr>
       <w:r>
         <w:rPr>
@@ -10904,17 +10927,38 @@
         <w:rPr>
           <w:noProof/>
         </w:rPr>
-        <w:t>Bei den Naked und Hidden Subsets betrachten wir nur ... //git e bessere übergang</w:t>
-      </w:r>
+        <w:t>mehreri parser</w:t>
+      </w:r>
+    </w:p>
+    <w:p>
+      <w:pPr>
+        <w:pStyle w:val="Kommentartext"/>
+      </w:pPr>
     </w:p>
   </w:comment>
-  <w:comment w:id="23" w:author="Simon Beck" w:date="2017-01-21T13:53:00Z" w:initials="SB">
+  <w:comment w:id="25" w:author="Simon Beck" w:date="2017-01-21T13:52:00Z" w:initials="SB">
     <w:p>
       <w:pPr>
         <w:pStyle w:val="Kommentartext"/>
+      </w:pPr>
+      <w:r>
+        <w:rPr>
+          <w:rStyle w:val="Kommentarzeichen"/>
+        </w:rPr>
+        <w:annotationRef/>
+      </w:r>
+      <w:r>
         <w:rPr>
           <w:noProof/>
         </w:rPr>
+        <w:t>welche pakete (speziefiziere vo was was mer rede)</w:t>
+      </w:r>
+    </w:p>
+  </w:comment>
+  <w:comment w:id="30" w:author="Simon Beck" w:date="2017-01-21T13:56:00Z" w:initials="SB">
+    <w:p>
+      <w:pPr>
+        <w:pStyle w:val="Kommentartext"/>
       </w:pPr>
       <w:r>
         <w:rPr>
@@ -10926,16 +10970,30 @@
         <w:rPr>
           <w:noProof/>
         </w:rPr>
-        <w:t>mehreri parser</w:t>
-      </w:r>
-    </w:p>
+        <w:t>da</w:t>
+      </w:r>
+    </w:p>
+  </w:comment>
+  <w:comment w:id="34" w:author="Simon Beck" w:date="2017-01-21T14:04:00Z" w:initials="SB">
     <w:p>
       <w:pPr>
         <w:pStyle w:val="Kommentartext"/>
       </w:pPr>
+      <w:r>
+        <w:rPr>
+          <w:rStyle w:val="Kommentarzeichen"/>
+        </w:rPr>
+        <w:annotationRef/>
+      </w:r>
+      <w:r>
+        <w:rPr>
+          <w:noProof/>
+        </w:rPr>
+        <w:t>richtig gschribe?</w:t>
+      </w:r>
     </w:p>
   </w:comment>
-  <w:comment w:id="26" w:author="Simon Beck" w:date="2017-01-21T13:52:00Z" w:initials="SB">
+  <w:comment w:id="36" w:author="Matthias Keller" w:date="2017-01-20T15:18:00Z" w:initials="MK">
     <w:p>
       <w:pPr>
         <w:pStyle w:val="Kommentartext"/>
@@ -10946,147 +11004,9 @@
         </w:rPr>
         <w:annotationRef/>
       </w:r>
-      <w:r>
-        <w:rPr>
-          <w:noProof/>
-        </w:rPr>
-        <w:t>welche pakete (</w:t>
-      </w:r>
-      <w:r>
-        <w:rPr>
-          <w:noProof/>
-        </w:rPr>
-        <w:t>speziefiziere vo was was mer rede</w:t>
-      </w:r>
-      <w:r>
-        <w:rPr>
-          <w:noProof/>
-        </w:rPr>
-        <w:t>)</w:t>
-      </w:r>
     </w:p>
   </w:comment>
-  <w:comment w:id="27" w:author="Simon Beck" w:date="2017-01-21T13:55:00Z" w:initials="SB">
-    <w:p>
-      <w:pPr>
-        <w:pStyle w:val="Kommentartext"/>
-      </w:pPr>
-      <w:r>
-        <w:rPr>
-          <w:rStyle w:val="Kommentarzeichen"/>
-        </w:rPr>
-        <w:annotationRef/>
-      </w:r>
-      <w:r>
-        <w:rPr>
-          <w:noProof/>
-        </w:rPr>
-        <w:t>muss</w:t>
-      </w:r>
-    </w:p>
-  </w:comment>
-  <w:comment w:id="32" w:author="Simon Beck" w:date="2017-01-21T13:56:00Z" w:initials="SB">
-    <w:p>
-      <w:pPr>
-        <w:pStyle w:val="Kommentartext"/>
-      </w:pPr>
-      <w:r>
-        <w:rPr>
-          <w:rStyle w:val="Kommentarzeichen"/>
-        </w:rPr>
-        <w:annotationRef/>
-      </w:r>
-      <w:r>
-        <w:rPr>
-          <w:noProof/>
-        </w:rPr>
-        <w:t>da</w:t>
-      </w:r>
-    </w:p>
-  </w:comment>
-  <w:comment w:id="35" w:author="Simon Beck" w:date="2017-01-21T13:59:00Z" w:initials="SB">
-    <w:p>
-      <w:pPr>
-        <w:pStyle w:val="Kommentartext"/>
-      </w:pPr>
-      <w:r>
-        <w:rPr>
-          <w:rStyle w:val="Kommentarzeichen"/>
-        </w:rPr>
-        <w:annotationRef/>
-      </w:r>
-      <w:r>
-        <w:rPr>
-          <w:noProof/>
-        </w:rPr>
-        <w:t>isch schomou erwähnt worde witer obe</w:t>
-      </w:r>
-    </w:p>
-  </w:comment>
-  <w:comment w:id="36" w:author="Simon Beck" w:date="2017-01-21T13:59:00Z" w:initials="SB">
-    <w:p>
-      <w:pPr>
-        <w:pStyle w:val="Kommentartext"/>
-      </w:pPr>
-      <w:r>
-        <w:rPr>
-          <w:rStyle w:val="Kommentarzeichen"/>
-        </w:rPr>
-        <w:annotationRef/>
-      </w:r>
-      <w:r>
-        <w:rPr>
-          <w:noProof/>
-        </w:rPr>
-        <w:t>meh erkläre</w:t>
-      </w:r>
-    </w:p>
-  </w:comment>
-  <w:comment w:id="37" w:author="Simon Beck" w:date="2017-01-21T14:04:00Z" w:initials="SB">
-    <w:p>
-      <w:pPr>
-        <w:pStyle w:val="Kommentartext"/>
-      </w:pPr>
-      <w:r>
-        <w:rPr>
-          <w:rStyle w:val="Kommentarzeichen"/>
-        </w:rPr>
-        <w:annotationRef/>
-      </w:r>
-      <w:r>
-        <w:rPr>
-          <w:noProof/>
-        </w:rPr>
-        <w:t>richtig gschrib</w:t>
-      </w:r>
-      <w:r>
-        <w:rPr>
-          <w:noProof/>
-        </w:rPr>
-        <w:t>e</w:t>
-      </w:r>
-      <w:r>
-        <w:rPr>
-          <w:noProof/>
-        </w:rPr>
-        <w:t>?</w:t>
-      </w:r>
-    </w:p>
-  </w:comment>
-  <w:comment w:id="40" w:author="Matthias Keller" w:date="2017-01-20T15:18:00Z" w:initials="MK">
-    <w:p>
-      <w:pPr>
-        <w:pStyle w:val="Kommentartext"/>
-      </w:pPr>
-      <w:r>
-        <w:rPr>
-          <w:rStyle w:val="Kommentarzeichen"/>
-        </w:rPr>
-        <w:annotationRef/>
-      </w:r>
-    </w:p>
-  </w:comment>
-  <w:comment w:id="45" w:author="Matthias Keller" w:date="2017-01-20T15:20:00Z" w:initials="MK">
+  <w:comment w:id="41" w:author="Matthias Keller" w:date="2017-01-20T15:20:00Z" w:initials="MK">
     <w:p>
       <w:pPr>
         <w:pStyle w:val="Kommentartext"/>
@@ -11109,15 +11029,11 @@
 <w15:commentsEx xmlns:wpc="http://schemas.microsoft.com/office/word/2010/wordprocessingCanvas" xmlns:cx="http://schemas.microsoft.com/office/drawing/2014/chartex" xmlns:cx1="http://schemas.microsoft.com/office/drawing/2015/9/8/chartex" xmlns:cx2="http://schemas.microsoft.com/office/drawing/2015/10/21/chartex" xmlns:mc="http://schemas.openxmlformats.org/markup-compatibility/2006" xmlns:o="urn:schemas-microsoft-com:office:office" xmlns:r="http://schemas.openxmlformats.org/officeDocument/2006/relationships" xmlns:m="http://schemas.openxmlformats.org/officeDocument/2006/math" xmlns:v="urn:schemas-microsoft-com:vml" xmlns:wp14="http://schemas.microsoft.com/office/word/2010/wordprocessingDrawing" xmlns:wp="http://schemas.openxmlformats.org/drawingml/2006/wordprocessingDrawing" xmlns:w10="urn:schemas-microsoft-com:office:word" xmlns:w="http://schemas.openxmlformats.org/wordprocessingml/2006/main" xmlns:w14="http://schemas.microsoft.com/office/word/2010/wordml" xmlns:w15="http://schemas.microsoft.com/office/word/2012/wordml" xmlns:w16se="http://schemas.microsoft.com/office/word/2015/wordml/symex" xmlns:wpg="http://schemas.microsoft.com/office/word/2010/wordprocessingGroup" xmlns:wpi="http://schemas.microsoft.com/office/word/2010/wordprocessingInk" xmlns:wne="http://schemas.microsoft.com/office/word/2006/wordml" xmlns:wps="http://schemas.microsoft.com/office/word/2010/wordprocessingShape" mc:Ignorable="w14 w15 w16se wp14">
   <w15:commentEx w15:paraId="6D329EF2" w15:done="0"/>
   <w15:commentEx w15:paraId="176869DF" w15:done="0"/>
-  <w15:commentEx w15:paraId="1AE9F063" w15:done="0"/>
-  <w15:commentEx w15:paraId="392C3A64" w15:done="0"/>
-  <w15:commentEx w15:paraId="68F4ACF4" w15:done="0"/>
-  <w15:commentEx w15:paraId="4199B083" w15:done="0"/>
-  <w15:commentEx w15:paraId="1EF36C06" w15:done="0"/>
-  <w15:commentEx w15:paraId="4B80FF0F" w15:done="0"/>
-  <w15:commentEx w15:paraId="41B71469" w15:done="0"/>
-  <w15:commentEx w15:paraId="589B74AD" w15:done="0"/>
-  <w15:commentEx w15:paraId="5D9AA1CD" w15:done="0"/>
+  <w15:commentEx w15:paraId="1AE9F063" w15:done="1"/>
+  <w15:commentEx w15:paraId="68F4ACF4" w15:done="1"/>
+  <w15:commentEx w15:paraId="4199B083" w15:done="1"/>
+  <w15:commentEx w15:paraId="4B80FF0F" w15:done="1"/>
+  <w15:commentEx w15:paraId="5D9AA1CD" w15:done="1"/>
   <w15:commentEx w15:paraId="3584FB17" w15:done="1"/>
   <w15:commentEx w15:paraId="77DCA04C" w15:done="0"/>
 </w15:commentsEx>
@@ -11171,7 +11087,7 @@
       <w:rPr>
         <w:noProof/>
       </w:rPr>
-      <w:t>27</w:t>
+      <w:t>20</w:t>
     </w:r>
     <w:r>
       <w:fldChar w:fldCharType="end"/>
@@ -15548,7 +15464,7 @@
     <w:charset w:val="00"/>
     <w:family w:val="roman"/>
     <w:pitch w:val="variable"/>
-    <w:sig w:usb0="E0002AFF" w:usb1="C0007843" w:usb2="00000009" w:usb3="00000000" w:csb0="000001FF" w:csb1="00000000"/>
+    <w:sig w:usb0="E0002EFF" w:usb1="C000785B" w:usb2="00000009" w:usb3="00000000" w:csb0="000001FF" w:csb1="00000000"/>
   </w:font>
   <w:font w:name="Courier New">
     <w:panose1 w:val="02070309020205020404"/>
@@ -15569,14 +15485,14 @@
     <w:charset w:val="00"/>
     <w:family w:val="swiss"/>
     <w:pitch w:val="variable"/>
-    <w:sig w:usb0="E0002AFF" w:usb1="C0007843" w:usb2="00000009" w:usb3="00000000" w:csb0="000001FF" w:csb1="00000000"/>
+    <w:sig w:usb0="E0002EFF" w:usb1="C0007843" w:usb2="00000009" w:usb3="00000000" w:csb0="000001FF" w:csb1="00000000"/>
   </w:font>
   <w:font w:name="Calibri">
     <w:panose1 w:val="020F0502020204030204"/>
     <w:charset w:val="00"/>
     <w:family w:val="swiss"/>
     <w:pitch w:val="variable"/>
-    <w:sig w:usb0="E00002FF" w:usb1="4000ACFF" w:usb2="00000001" w:usb3="00000000" w:csb0="0000019F" w:csb1="00000000"/>
+    <w:sig w:usb0="E0002AFF" w:usb1="C000247B" w:usb2="00000009" w:usb3="00000000" w:csb0="000001FF" w:csb1="00000000"/>
   </w:font>
   <w:font w:name="MS Gothic">
     <w:altName w:val="ＭＳ ゴシック"/>
@@ -15601,7 +15517,7 @@
     <w:sig w:usb0="E1002EFF" w:usb1="C000605B" w:usb2="00000029" w:usb3="00000000" w:csb0="000101FF" w:csb1="00000000"/>
   </w:font>
   <w:font w:name="MS Mincho">
-    <w:altName w:val="Yu Gothic UI"/>
+    <w:altName w:val="ＭＳ 明朝"/>
     <w:panose1 w:val="02020609040205080304"/>
     <w:charset w:val="80"/>
     <w:family w:val="modern"/>
@@ -15629,7 +15545,7 @@
     <w:charset w:val="00"/>
     <w:family w:val="swiss"/>
     <w:pitch w:val="variable"/>
-    <w:sig w:usb0="A00002EF" w:usb1="4000207B" w:usb2="00000000" w:usb3="00000000" w:csb0="0000009F" w:csb1="00000000"/>
+    <w:sig w:usb0="E0002AFF" w:usb1="C000247B" w:usb2="00000009" w:usb3="00000000" w:csb0="000001FF" w:csb1="00000000"/>
   </w:font>
 </w:fonts>
 </file>
@@ -15656,6 +15572,7 @@
     <w:rsid w:val="003E64BE"/>
     <w:rsid w:val="004060DB"/>
     <w:rsid w:val="005E3F8A"/>
+    <w:rsid w:val="008358C7"/>
     <w:rsid w:val="00845E7A"/>
     <w:rsid w:val="00882C2D"/>
     <w:rsid w:val="009232AC"/>
@@ -15684,7 +15601,7 @@
   </m:mathPr>
   <w:themeFontLang w:val="de-CH"/>
   <w:clrSchemeMapping w:bg1="light1" w:t1="dark1" w:bg2="light2" w:t2="dark2" w:accent1="accent1" w:accent2="accent2" w:accent3="accent3" w:accent4="accent4" w:accent5="accent5" w:accent6="accent6" w:hyperlink="hyperlink" w:followedHyperlink="followedHyperlink"/>
-  <w:decimalSymbol w:val=","/>
+  <w:decimalSymbol w:val="."/>
   <w:listSeparator w:val=";"/>
   <w15:chartTrackingRefBased/>
 </w:settings>
@@ -16451,7 +16368,7 @@
 </file>
 
 <file path=customXml/itemProps2.xml><?xml version="1.0" encoding="utf-8"?>
-<ds:datastoreItem xmlns:ds="http://schemas.openxmlformats.org/officeDocument/2006/customXml" ds:itemID="{17B29A05-94CE-4448-BBB1-6AE2F33DB33A}">
+<ds:datastoreItem xmlns:ds="http://schemas.openxmlformats.org/officeDocument/2006/customXml" ds:itemID="{72AE6D94-F4A3-4B99-A886-E3A1E788709A}">
   <ds:schemaRefs>
     <ds:schemaRef ds:uri="http://schemas.openxmlformats.org/officeDocument/2006/bibliography"/>
   </ds:schemaRefs>

</xml_diff>

<commit_message>
added javadoc, worked on Erweiterungen
</commit_message>
<xml_diff>
--- a/doc/_Bericht_Keller.docx
+++ b/doc/_Bericht_Keller.docx
@@ -10,7 +10,6 @@
         </w:placeholder>
         <w:text/>
       </w:sdtPr>
-      <w:sdtEndPr/>
       <w:sdtContent>
         <w:p>
           <w:pPr>
@@ -30,7 +29,6 @@
         </w:placeholder>
         <w:text/>
       </w:sdtPr>
-      <w:sdtEndPr/>
       <w:sdtContent>
         <w:p>
           <w:pPr>
@@ -76,7 +74,6 @@
           <w:id w:val="257960141"/>
           <w:picture/>
         </w:sdtPr>
-        <w:sdtEndPr/>
         <w:sdtContent>
           <w:r>
             <w:rPr>
@@ -210,7 +207,6 @@
                               <w:id w:val="141468603"/>
                               <w:text/>
                             </w:sdtPr>
-                            <w:sdtEndPr/>
                             <w:sdtContent>
                               <w:p>
                                 <w:r>
@@ -226,7 +222,6 @@
                                 <w:id w:val="-254680422"/>
                                 <w:text/>
                               </w:sdtPr>
-                              <w:sdtEndPr/>
                               <w:sdtContent>
                                 <w:r>
                                   <w:t>Brugg</w:t>
@@ -246,7 +241,6 @@
                                   <w:calendar w:val="gregorian"/>
                                 </w:date>
                               </w:sdtPr>
-                              <w:sdtEndPr/>
                               <w:sdtContent>
                                 <w:r>
                                   <w:t>20.01.2017</w:t>
@@ -7560,27 +7554,14 @@
       <w:r>
         <w:t xml:space="preserve">Abb. </w:t>
       </w:r>
-      <w:r>
-        <w:fldChar w:fldCharType="begin"/>
-      </w:r>
-      <w:r>
-        <w:instrText xml:space="preserve"> SEQ Abb. \* ARABIC </w:instrText>
-      </w:r>
-      <w:r>
-        <w:fldChar w:fldCharType="separate"/>
-      </w:r>
-      <w:r>
-        <w:rPr>
-          <w:noProof/>
-        </w:rPr>
-        <w:t>1</w:t>
-      </w:r>
-      <w:r>
-        <w:rPr>
-          <w:noProof/>
-        </w:rPr>
-        <w:fldChar w:fldCharType="end"/>
-      </w:r>
+      <w:fldSimple w:instr=" SEQ Abb. \* ARABIC ">
+        <w:r>
+          <w:rPr>
+            <w:noProof/>
+          </w:rPr>
+          <w:t>1</w:t>
+        </w:r>
+      </w:fldSimple>
       <w:r>
         <w:t>: Speicherformat der Sudokus</w:t>
       </w:r>
@@ -7746,27 +7727,14 @@
       <w:r>
         <w:t xml:space="preserve">Abb. </w:t>
       </w:r>
-      <w:r>
-        <w:fldChar w:fldCharType="begin"/>
-      </w:r>
-      <w:r>
-        <w:instrText xml:space="preserve"> SEQ Abb. \* ARABIC </w:instrText>
-      </w:r>
-      <w:r>
-        <w:fldChar w:fldCharType="separate"/>
-      </w:r>
-      <w:r>
-        <w:rPr>
-          <w:noProof/>
-        </w:rPr>
-        <w:t>2</w:t>
-      </w:r>
-      <w:r>
-        <w:rPr>
-          <w:noProof/>
-        </w:rPr>
-        <w:fldChar w:fldCharType="end"/>
-      </w:r>
+      <w:fldSimple w:instr=" SEQ Abb. \* ARABIC ">
+        <w:r>
+          <w:rPr>
+            <w:noProof/>
+          </w:rPr>
+          <w:t>2</w:t>
+        </w:r>
+      </w:fldSimple>
       <w:r>
         <w:t>: Format des ersten</w:t>
       </w:r>
@@ -7831,30 +7799,14 @@
       <w:r>
         <w:t xml:space="preserve">Abb. </w:t>
       </w:r>
-      <w:r>
-        <w:fldChar w:fldCharType="begin"/>
-      </w:r>
-      <w:r>
-        <w:instrText xml:space="preserve"> SEQ Abb.</w:instrText>
-      </w:r>
-      <w:r>
-        <w:instrText xml:space="preserve"> \* ARABIC </w:instrText>
-      </w:r>
-      <w:r>
-        <w:fldChar w:fldCharType="separate"/>
-      </w:r>
-      <w:r>
-        <w:rPr>
-          <w:noProof/>
-        </w:rPr>
-        <w:t>3</w:t>
-      </w:r>
-      <w:r>
-        <w:rPr>
-          <w:noProof/>
-        </w:rPr>
-        <w:fldChar w:fldCharType="end"/>
-      </w:r>
+      <w:fldSimple w:instr=" SEQ Abb. \* ARABIC ">
+        <w:r>
+          <w:rPr>
+            <w:noProof/>
+          </w:rPr>
+          <w:t>3</w:t>
+        </w:r>
+      </w:fldSimple>
       <w:r>
         <w:t>: Format des zweiten Datenpaketes</w:t>
       </w:r>
@@ -7891,19 +7843,314 @@
     </w:p>
     <w:p>
       <w:pPr>
+        <w:pStyle w:val="berschrift2"/>
+      </w:pPr>
+      <w:bookmarkStart w:id="24" w:name="_Toc472842658"/>
+      <w:r>
+        <w:t>Lösungsmethoden</w:t>
+      </w:r>
+      <w:bookmarkEnd w:id="24"/>
+      <w:r>
+        <w:t xml:space="preserve"> </w:t>
+      </w:r>
+    </w:p>
+    <w:p>
+      <w:r>
+        <w:t>Erklären mithilfe Board/Row/Column</w:t>
+      </w:r>
+    </w:p>
+    <w:p>
+      <w:pPr>
+        <w:pStyle w:val="berschrift2"/>
+      </w:pPr>
+      <w:bookmarkStart w:id="25" w:name="_Toc472842659"/>
+      <w:r>
+        <w:t>Schwierigkeitseinstufung</w:t>
+      </w:r>
+      <w:bookmarkEnd w:id="25"/>
+    </w:p>
+    <w:p>
+      <w:pPr>
         <w:pStyle w:val="berschrift3"/>
       </w:pPr>
-      <w:bookmarkStart w:id="24" w:name="_Toc472842657"/>
+      <w:bookmarkStart w:id="26" w:name="_Toc472842660"/>
+      <w:r>
+        <w:t>Matlab</w:t>
+      </w:r>
+      <w:bookmarkEnd w:id="26"/>
+    </w:p>
+    <w:p>
+      <w:r>
+        <w:t xml:space="preserve">Die Daten, welche Matlab verwenden soll, müssen aus der generierten Statistik-Datei importiert werden. </w:t>
+      </w:r>
+      <w:r>
+        <w:t>Weiter werden die importierten Daten zu unseren Features verarbeitet</w:t>
+      </w:r>
+      <w:r>
+        <w:t xml:space="preserve">. </w:t>
+      </w:r>
+      <w:r>
+        <w:t>Einige Features haben eine grosse Varianz, zwischen anderen Features unterscheiden sich die Wertebereiche stark. Um dies abzuschwächen werden die Features mittels Logarithmus in einen ähnlichen Werteb</w:t>
+      </w:r>
+      <w:r>
+        <w:t>ereich gebracht</w:t>
+      </w:r>
+      <w:r>
+        <w:t xml:space="preserve">. </w:t>
+      </w:r>
+      <w:r>
+        <w:t xml:space="preserve">Wir haben uns </w:t>
+      </w:r>
+      <w:r>
+        <w:t>ge</w:t>
+      </w:r>
+      <w:r>
+        <w:t xml:space="preserve">gen eine Normalisierung </w:t>
+      </w:r>
+      <w:r>
+        <w:t>entschiede</w:t>
+      </w:r>
+      <w:r>
+        <w:t>n, weil</w:t>
+      </w:r>
+      <w:r>
+        <w:t xml:space="preserve"> </w:t>
+      </w:r>
+      <w:r>
+        <w:t>diese</w:t>
+      </w:r>
+      <w:r>
+        <w:t xml:space="preserve"> vom gesamten Datensatz abhängig wäre</w:t>
+      </w:r>
+      <w:r>
+        <w:t xml:space="preserve"> und wir aber die Möglichkeit bieten wollen, einzelne Sudokus zu klassifizieren.</w:t>
+      </w:r>
+    </w:p>
+    <w:p/>
+    <w:p>
+      <w:r>
+        <w:t>Die Funktion zur Klassifizierung der Sudokus wurde in einer Anlernphase mit dem ersten Datenpaket mittel</w:t>
+      </w:r>
+      <w:r>
+        <w:t>s der Matlab-App «Neural Net</w:t>
+      </w:r>
+      <w:r>
+        <w:t xml:space="preserve"> Fitting» erstellt.</w:t>
+      </w:r>
+    </w:p>
+    <w:p>
+      <w:r>
+        <w:t xml:space="preserve">Es werden 80% der Sudokus verwendet, um diese Funktion zu erstellen. </w:t>
+      </w:r>
+    </w:p>
+    <w:p>
+      <w:r>
+        <w:t xml:space="preserve">In der App wird 5% als </w:t>
+      </w:r>
+      <w:r>
+        <w:t>V</w:t>
+      </w:r>
+      <w:r>
+        <w:t>alidation</w:t>
+      </w:r>
+      <w:r>
+        <w:t xml:space="preserve"> und 10% als Test S</w:t>
+      </w:r>
+      <w:r>
+        <w:t xml:space="preserve">et verwendet. Wir erstellen ein Netzwerk mit einemeinzigen Hidden Layer, welcher aus 50 Hidden Neurons besteht. </w:t>
+      </w:r>
+      <w:r>
+        <w:t>Als Trainingsalgorithmus haben wir Levenberg-Marqua</w:t>
+      </w:r>
+      <w:r>
+        <w:t>r</w:t>
+      </w:r>
+      <w:r>
+        <w:t>dt gewählt.</w:t>
+      </w:r>
+      <w:r>
+        <w:t xml:space="preserve"> </w:t>
+      </w:r>
+      <w:r>
+        <w:t>Nach der Anlernphase führen wir mit den restlichen 20% der Sud</w:t>
+      </w:r>
+      <w:r>
+        <w:t>okus einen eigenen</w:t>
+      </w:r>
+      <w:r>
+        <w:t xml:space="preserve"> manuellen</w:t>
+      </w:r>
+      <w:r>
+        <w:t xml:space="preserve"> Test durch</w:t>
+      </w:r>
+      <w:r>
+        <w:t>, um die Genauigkeit zu überprüfen.</w:t>
+      </w:r>
+    </w:p>
+    <w:p/>
+    <w:p>
+      <w:r>
+        <w:t xml:space="preserve">Die generierten Sudokus können mithilfe von Matlab klassifiziert werden. </w:t>
+      </w:r>
+      <w:r>
+        <w:t>Sie mü</w:t>
+      </w:r>
+      <w:r>
+        <w:t>ss</w:t>
+      </w:r>
+      <w:r>
+        <w:t>en</w:t>
+      </w:r>
+      <w:r>
+        <w:t xml:space="preserve"> wie zu Beginn des Kapitels </w:t>
+      </w:r>
+      <w:r>
+        <w:t>beschrieben importiert</w:t>
+      </w:r>
+      <w:r>
+        <w:t xml:space="preserve"> werden. </w:t>
+      </w:r>
+    </w:p>
+    <w:p>
+      <w:r>
+        <w:t>Die generierten Sudokus werden danach vom trainierten Netzwerk klassifiziert</w:t>
+      </w:r>
+      <w:r>
+        <w:t xml:space="preserve">. Die Zuordnung zwischen Sudoku und Schwierigkeitsstufe wird in einer Matrix (results) abgespeichert. </w:t>
+      </w:r>
+    </w:p>
+    <w:p>
+      <w:pPr>
+        <w:pStyle w:val="berschrift3"/>
+      </w:pPr>
+      <w:bookmarkStart w:id="27" w:name="_Toc472842661"/>
+      <w:r>
+        <w:t>Neuroph</w:t>
+      </w:r>
+      <w:bookmarkEnd w:id="27"/>
+    </w:p>
+    <w:p>
+      <w:r>
+        <w:t xml:space="preserve">Es ist nicht benutzerfreundlich, wenn zur Klassifizierung der Sudokus immer eine Statistik-Datei generiert, </w:t>
+      </w:r>
+      <w:r>
+        <w:t>danach</w:t>
+      </w:r>
+      <w:r>
+        <w:t xml:space="preserve"> Matlab gestartet </w:t>
+      </w:r>
+      <w:r>
+        <w:t>und die Daten eingelesen werden müssen</w:t>
+      </w:r>
+      <w:r>
+        <w:t xml:space="preserve">. </w:t>
+      </w:r>
+    </w:p>
+    <w:p>
+      <w:r>
+        <w:t>Aus diesem Grund haben wir unser neurales Netzwerk mithilfe des Frameworks Neuroph in Java abgebildet.</w:t>
+      </w:r>
+    </w:p>
+    <w:p>
+      <w:r>
+        <w:t>Da wir die genauen angelernten Werte des Netzwerkes nicht direkt aus Matlab übernehmen können, erstellen wir ein neues Netzwerk, welches auf den Erkenntnissen aus Matlab basiert.</w:t>
+      </w:r>
+    </w:p>
+    <w:p>
+      <w:r>
+        <w:t xml:space="preserve">Wir verwenden einen </w:t>
+      </w:r>
+      <w:commentRangeStart w:id="28"/>
+      <w:r>
+        <w:t>MultiLayerPerceptron</w:t>
+      </w:r>
+      <w:commentRangeEnd w:id="28"/>
+      <w:r>
+        <w:rPr>
+          <w:rStyle w:val="Kommentarzeichen"/>
+        </w:rPr>
+        <w:commentReference w:id="28"/>
+      </w:r>
+      <w:r>
+        <w:t>, welcher auch aus einem Hidden Layer aus 50 Nodes besteht. Zum Trainieren des Netzwerkes werden 80% der Sudokus des ersten Datensatzes verwendet, zum Testen die restlichen 20%.</w:t>
+      </w:r>
+      <w:r>
+        <w:t xml:space="preserve"> Als Übergangsfunktion haben wir die Sigmoid-Funktion und als Lernalgorithmus MomentumBackpropagation verwendet.</w:t>
+      </w:r>
+    </w:p>
+    <w:p>
+      <w:r>
+        <w:t>Die Aufbereitung von der Statistik zum endgültigen Feature-Vektor wird auch komplett in Java durchgeführt.</w:t>
+      </w:r>
+    </w:p>
+    <w:p>
+      <w:pPr>
+        <w:pStyle w:val="berschrift2"/>
+      </w:pPr>
+      <w:bookmarkStart w:id="29" w:name="_Toc472842662"/>
+      <w:commentRangeStart w:id="30"/>
+      <w:r>
+        <w:t>Generierung</w:t>
+      </w:r>
+      <w:commentRangeEnd w:id="30"/>
+      <w:r>
+        <w:rPr>
+          <w:rStyle w:val="Kommentarzeichen"/>
+          <w:rFonts w:eastAsiaTheme="minorHAnsi" w:cstheme="minorBidi"/>
+          <w:b w:val="0"/>
+        </w:rPr>
+        <w:commentReference w:id="30"/>
+      </w:r>
+      <w:bookmarkEnd w:id="29"/>
+    </w:p>
+    <w:p>
+      <w:pPr>
+        <w:spacing w:after="200" w:line="276" w:lineRule="auto"/>
+      </w:pPr>
+      <w:r>
+        <w:br w:type="page"/>
+      </w:r>
+    </w:p>
+    <w:p>
+      <w:pPr>
+        <w:pStyle w:val="berschrift1"/>
+      </w:pPr>
+      <w:bookmarkStart w:id="31" w:name="_Toc472842663"/>
+      <w:r>
+        <w:lastRenderedPageBreak/>
+        <w:t>Resultate</w:t>
+      </w:r>
+      <w:bookmarkEnd w:id="31"/>
+    </w:p>
+    <w:p>
+      <w:pPr>
+        <w:pStyle w:val="berschrift2"/>
+      </w:pPr>
+      <w:bookmarkStart w:id="32" w:name="_Toc472842664"/>
+      <w:r>
+        <w:t>Lösungsmethoden</w:t>
+      </w:r>
+      <w:r>
+        <w:t xml:space="preserve"> (gewisse kaum gebraucht)</w:t>
+      </w:r>
+      <w:bookmarkEnd w:id="32"/>
+    </w:p>
+    <w:p>
+      <w:pPr>
+        <w:pStyle w:val="berschrift2"/>
+      </w:pPr>
+      <w:bookmarkStart w:id="33" w:name="_Toc472842665"/>
+      <w:bookmarkStart w:id="34" w:name="_Toc472842657"/>
       <w:r>
         <w:t>Datenanalyse</w:t>
       </w:r>
-      <w:bookmarkEnd w:id="24"/>
+      <w:bookmarkEnd w:id="34"/>
     </w:p>
     <w:p>
       <w:r>
         <w:t>Vergleicht man die beid</w:t>
       </w:r>
-      <w:commentRangeStart w:id="25"/>
+      <w:commentRangeStart w:id="35"/>
       <w:r>
         <w:t xml:space="preserve">en </w:t>
       </w:r>
@@ -7913,12 +8160,12 @@
       <w:r>
         <w:t>akete</w:t>
       </w:r>
-      <w:commentRangeEnd w:id="25"/>
+      <w:commentRangeEnd w:id="35"/>
       <w:r>
         <w:rPr>
           <w:rStyle w:val="Kommentarzeichen"/>
         </w:rPr>
-        <w:commentReference w:id="25"/>
+        <w:commentReference w:id="35"/>
       </w:r>
       <w:r>
         <w:t>,</w:t>
@@ -7974,9 +8221,8 @@
           <w:noProof/>
           <w:lang w:eastAsia="de-CH"/>
         </w:rPr>
-        <w:lastRenderedPageBreak/>
         <w:drawing>
-          <wp:inline distT="0" distB="0" distL="0" distR="0" wp14:anchorId="351BDAEF" wp14:editId="1A737EE0">
+          <wp:inline distT="0" distB="0" distL="0" distR="0" wp14:anchorId="0C5142A8" wp14:editId="2476ED64">
             <wp:extent cx="2903220" cy="2021205"/>
             <wp:effectExtent l="0" t="0" r="0" b="0"/>
             <wp:docPr id="13" name="Picture 13"/>
@@ -8029,7 +8275,7 @@
       <w:pPr>
         <w:pStyle w:val="Beschriftung"/>
       </w:pPr>
-      <w:bookmarkStart w:id="26" w:name="_Toc472700001"/>
+      <w:bookmarkStart w:id="36" w:name="_Toc472700001"/>
       <w:r>
         <w:t xml:space="preserve">Abb. </w:t>
       </w:r>
@@ -8060,7 +8306,7 @@
       <w:r>
         <w:t xml:space="preserve"> 1, prozentuale Anzahl gelöster Sudokus</w:t>
       </w:r>
-      <w:bookmarkEnd w:id="26"/>
+      <w:bookmarkEnd w:id="36"/>
     </w:p>
     <w:p>
       <w:pPr>
@@ -8072,7 +8318,7 @@
           <w:lang w:eastAsia="de-CH"/>
         </w:rPr>
         <w:drawing>
-          <wp:inline distT="0" distB="0" distL="0" distR="0" wp14:anchorId="12C888E7" wp14:editId="4E2B73C6">
+          <wp:inline distT="0" distB="0" distL="0" distR="0" wp14:anchorId="017DDE50" wp14:editId="54C65364">
             <wp:extent cx="2880000" cy="1993129"/>
             <wp:effectExtent l="0" t="0" r="0" b="7620"/>
             <wp:docPr id="12" name="Picture 12"/>
@@ -8115,7 +8361,7 @@
           <w:noProof/>
         </w:rPr>
       </w:pPr>
-      <w:bookmarkStart w:id="27" w:name="_Toc472700002"/>
+      <w:bookmarkStart w:id="37" w:name="_Toc472700002"/>
       <w:r>
         <w:t xml:space="preserve">Abb. </w:t>
       </w:r>
@@ -8149,10 +8395,11 @@
         </w:rPr>
         <w:t>gelöster Sudokus</w:t>
       </w:r>
-      <w:bookmarkEnd w:id="27"/>
-    </w:p>
-    <w:p>
-      <w:r>
+      <w:bookmarkEnd w:id="37"/>
+    </w:p>
+    <w:p>
+      <w:r>
+        <w:lastRenderedPageBreak/>
         <w:t xml:space="preserve">Weiterhin sieht man auf </w:t>
       </w:r>
       <w:r>
@@ -8162,10 +8409,7 @@
         <w:t>Abbildung 6</w:t>
       </w:r>
       <w:r>
-        <w:t xml:space="preserve"> gut, dass die durchschnittliche Anzahl der vorgegebenen Ziffern im erst</w:t>
-      </w:r>
-      <w:r>
-        <w:t>en Datenpaket von very easy bis hard abfällt. Im zweiten Datenpaket (</w:t>
+        <w:t xml:space="preserve"> gut, dass die durchschnittliche Anzahl der vorgegebenen Ziffern im ersten Datenpaket von very easy bis hard abfällt. Im zweiten Datenpaket (</w:t>
       </w:r>
       <w:r>
         <w:rPr>
@@ -8187,7 +8431,7 @@
           <w:lang w:eastAsia="de-CH"/>
         </w:rPr>
         <w:drawing>
-          <wp:inline distT="0" distB="0" distL="0" distR="0" wp14:anchorId="34B66DEA" wp14:editId="2E02BB03">
+          <wp:inline distT="0" distB="0" distL="0" distR="0" wp14:anchorId="577A033D" wp14:editId="7EDB0D47">
             <wp:extent cx="2880000" cy="2070320"/>
             <wp:effectExtent l="0" t="0" r="0" b="6350"/>
             <wp:docPr id="372" name="Grafik 372" descr="C:\Users\Matth\OneDrive\IP5-Sudoku\Statistik-Bilder\mean_given_OLD.JPG"/>
@@ -8240,7 +8484,7 @@
       <w:pPr>
         <w:pStyle w:val="Beschriftung"/>
       </w:pPr>
-      <w:bookmarkStart w:id="28" w:name="_Toc472700003"/>
+      <w:bookmarkStart w:id="38" w:name="_Toc472700003"/>
       <w:r>
         <w:t xml:space="preserve">Abb. </w:t>
       </w:r>
@@ -8268,7 +8512,7 @@
       <w:r>
         <w:t>: Datenpaket 1, durchschnittliche Anzahl vorgegebener Ziffern</w:t>
       </w:r>
-      <w:bookmarkEnd w:id="28"/>
+      <w:bookmarkEnd w:id="38"/>
     </w:p>
     <w:p>
       <w:pPr>
@@ -8279,9 +8523,8 @@
           <w:noProof/>
           <w:lang w:eastAsia="de-CH"/>
         </w:rPr>
-        <w:lastRenderedPageBreak/>
         <w:drawing>
-          <wp:inline distT="0" distB="0" distL="0" distR="0" wp14:anchorId="458FA105" wp14:editId="62453C6B">
+          <wp:inline distT="0" distB="0" distL="0" distR="0" wp14:anchorId="34995FFE" wp14:editId="7B046F35">
             <wp:extent cx="2880000" cy="2056655"/>
             <wp:effectExtent l="0" t="0" r="0" b="1270"/>
             <wp:docPr id="373" name="Grafik 373" descr="C:\Users\Matth\OneDrive\IP5-Sudoku\Statistik-Bilder\mean_given_KTI.JPG"/>
@@ -8334,7 +8577,7 @@
       <w:pPr>
         <w:pStyle w:val="Beschriftung"/>
       </w:pPr>
-      <w:bookmarkStart w:id="29" w:name="_Toc472700004"/>
+      <w:bookmarkStart w:id="39" w:name="_Toc472700004"/>
       <w:r>
         <w:t xml:space="preserve">Abb. </w:t>
       </w:r>
@@ -8365,7 +8608,7 @@
       <w:r>
         <w:t>, durchschnittliche Anzahl vorgegebener Ziffern</w:t>
       </w:r>
-      <w:bookmarkEnd w:id="29"/>
+      <w:bookmarkEnd w:id="39"/>
     </w:p>
     <w:p>
       <w:r>
@@ -8374,334 +8617,32 @@
     </w:p>
     <w:p>
       <w:r>
-        <w:t xml:space="preserve">Diese Entscheidung hat jedoch zur Folge, dass keine Sudokus der Schwierigkeitsstufe very hard generiert werden, </w:t>
-      </w:r>
-      <w:r>
-        <w:t>da</w:t>
-      </w:r>
-      <w:r>
-        <w:t xml:space="preserve"> das erste Datenpaket keine solchen enthält.</w:t>
+        <w:t>Diese Entscheidung hat jedoch zur Folge, dass keine Sudokus der Schwierigkeitsstufe very hard generiert werden, da das erste Datenpaket keine solchen enthält.</w:t>
       </w:r>
     </w:p>
     <w:p>
       <w:pPr>
         <w:pStyle w:val="berschrift2"/>
       </w:pPr>
-      <w:bookmarkStart w:id="30" w:name="_Toc472842658"/>
-      <w:r>
-        <w:t>Lösungsmethoden</w:t>
-      </w:r>
-      <w:bookmarkEnd w:id="30"/>
-      <w:r>
-        <w:t xml:space="preserve"> </w:t>
-      </w:r>
-    </w:p>
-    <w:p>
-      <w:r>
-        <w:t>Erklären mithilfe Board/Row/Column</w:t>
-      </w:r>
-    </w:p>
-    <w:p>
-      <w:pPr>
-        <w:pStyle w:val="berschrift2"/>
-      </w:pPr>
-      <w:bookmarkStart w:id="31" w:name="_Toc472842659"/>
+      <w:bookmarkStart w:id="40" w:name="_GoBack"/>
+      <w:bookmarkEnd w:id="40"/>
       <w:r>
         <w:t>Schwierigkeitseinstufung</w:t>
       </w:r>
-      <w:bookmarkEnd w:id="31"/>
-    </w:p>
-    <w:p>
-      <w:pPr>
-        <w:pStyle w:val="berschrift3"/>
-      </w:pPr>
-      <w:bookmarkStart w:id="32" w:name="_Toc472842660"/>
-      <w:r>
-        <w:t>Matlab</w:t>
-      </w:r>
-      <w:bookmarkEnd w:id="32"/>
-    </w:p>
-    <w:p>
-      <w:r>
-        <w:t xml:space="preserve">Die Daten, welche Matlab verwenden soll, müssen aus der generierten Statistik-Datei importiert werden. </w:t>
-      </w:r>
-      <w:r>
-        <w:t>Weiter werden die importierten Daten zu unseren Features verarbeitet</w:t>
-      </w:r>
-      <w:r>
-        <w:t xml:space="preserve">. </w:t>
-      </w:r>
-      <w:r>
-        <w:t>Einige Features haben eine grosse Varianz, zwischen anderen Features unterscheiden sich die Wertebereiche stark. Um dies abzuschwächen werden die Features mittels Logarithmus in einen ähnlichen Werteb</w:t>
-      </w:r>
-      <w:r>
-        <w:t>ereich gebracht</w:t>
-      </w:r>
-      <w:r>
-        <w:t xml:space="preserve">. </w:t>
-      </w:r>
-      <w:r>
-        <w:t xml:space="preserve">Wir haben uns </w:t>
-      </w:r>
-      <w:r>
-        <w:t>ge</w:t>
-      </w:r>
-      <w:r>
-        <w:t xml:space="preserve">gen eine Normalisierung </w:t>
-      </w:r>
-      <w:r>
-        <w:t>entschiede</w:t>
-      </w:r>
-      <w:r>
-        <w:t>n, weil</w:t>
-      </w:r>
-      <w:r>
-        <w:t xml:space="preserve"> </w:t>
-      </w:r>
-      <w:r>
-        <w:t>diese</w:t>
-      </w:r>
-      <w:r>
-        <w:t xml:space="preserve"> vom gesamten Datensatz abhängig wäre</w:t>
-      </w:r>
-      <w:r>
-        <w:t xml:space="preserve"> und wir aber die Möglichkeit bieten wollen, einzelne Sudokus zu klassifizieren.</w:t>
+      <w:bookmarkEnd w:id="33"/>
+    </w:p>
+    <w:p>
+      <w:r>
+        <w:t xml:space="preserve">Die Rate, mit welcher beim Testen des neutralen Netzwerkes die Sudokus richtig eingeteilt werden zeigt auf, dass die Einstufung mittels menschlicher Lösungsmethoden ein guter Ansatz ist. </w:t>
       </w:r>
     </w:p>
     <w:p/>
     <w:p>
       <w:r>
-        <w:t>Die Funktion zur Klassifizierung der Sudokus wurde in einer Anlernphase mit dem ersten Datenpaket mittel</w:t>
-      </w:r>
-      <w:r>
-        <w:t>s der Matlab-App «Neural Net</w:t>
-      </w:r>
-      <w:r>
-        <w:t xml:space="preserve"> Fitting» erstellt.</w:t>
-      </w:r>
-    </w:p>
-    <w:p>
-      <w:r>
-        <w:t xml:space="preserve">Es werden 80% der Sudokus verwendet, um diese Funktion zu erstellen. </w:t>
-      </w:r>
-    </w:p>
-    <w:p>
-      <w:r>
-        <w:t xml:space="preserve">In der App wird 5% als </w:t>
-      </w:r>
-      <w:r>
-        <w:t>V</w:t>
-      </w:r>
-      <w:r>
-        <w:t>alidation</w:t>
-      </w:r>
-      <w:r>
-        <w:t xml:space="preserve"> und 10% als Test S</w:t>
-      </w:r>
-      <w:r>
-        <w:t xml:space="preserve">et verwendet. Wir erstellen ein Netzwerk mit einemeinzigen Hidden Layer, welcher aus 50 Hidden Neurons besteht. </w:t>
-      </w:r>
-      <w:r>
-        <w:t>Als Trainingsalgorithmus haben wir Levenberg-Marqua</w:t>
-      </w:r>
-      <w:r>
-        <w:t>r</w:t>
-      </w:r>
-      <w:r>
-        <w:t>dt gewählt.</w:t>
-      </w:r>
-      <w:r>
-        <w:t xml:space="preserve"> </w:t>
-      </w:r>
-      <w:r>
-        <w:t xml:space="preserve">Nach der Anlernphase führen wir mit den </w:t>
-      </w:r>
-      <w:r>
+        <w:rPr>
+          <w:color w:val="FF0000"/>
+        </w:rPr>
         <w:lastRenderedPageBreak/>
-        <w:t>restlichen 20% der Sud</w:t>
-      </w:r>
-      <w:r>
-        <w:t>okus einen eigenen</w:t>
-      </w:r>
-      <w:r>
-        <w:t xml:space="preserve"> manuellen</w:t>
-      </w:r>
-      <w:r>
-        <w:t xml:space="preserve"> Test durch</w:t>
-      </w:r>
-      <w:r>
-        <w:t>, um die Genauigkeit zu überprüfen.</w:t>
-      </w:r>
-    </w:p>
-    <w:p/>
-    <w:p>
-      <w:r>
-        <w:t xml:space="preserve">Die generierten Sudokus können mithilfe von Matlab klassifiziert werden. </w:t>
-      </w:r>
-      <w:r>
-        <w:t>Sie mü</w:t>
-      </w:r>
-      <w:r>
-        <w:t>ss</w:t>
-      </w:r>
-      <w:r>
-        <w:t>en</w:t>
-      </w:r>
-      <w:r>
-        <w:t xml:space="preserve"> wie zu Beginn des Kapitels </w:t>
-      </w:r>
-      <w:r>
-        <w:t>beschrieben importiert</w:t>
-      </w:r>
-      <w:r>
-        <w:t xml:space="preserve"> werden. </w:t>
-      </w:r>
-    </w:p>
-    <w:p>
-      <w:r>
-        <w:t>Die generierten Sudokus werden danach vom trainierten Netzwerk klassifiziert</w:t>
-      </w:r>
-      <w:r>
-        <w:t xml:space="preserve">. Die Zuordnung zwischen Sudoku und Schwierigkeitsstufe wird in einer Matrix (results) abgespeichert. </w:t>
-      </w:r>
-    </w:p>
-    <w:p>
-      <w:pPr>
-        <w:pStyle w:val="berschrift3"/>
-      </w:pPr>
-      <w:bookmarkStart w:id="33" w:name="_Toc472842661"/>
-      <w:r>
-        <w:t>Neuroph</w:t>
-      </w:r>
-      <w:bookmarkEnd w:id="33"/>
-    </w:p>
-    <w:p>
-      <w:r>
-        <w:t xml:space="preserve">Es ist nicht benutzerfreundlich, wenn zur Klassifizierung der Sudokus immer eine Statistik-Datei generiert, </w:t>
-      </w:r>
-      <w:r>
-        <w:t>danach</w:t>
-      </w:r>
-      <w:r>
-        <w:t xml:space="preserve"> Matlab gestartet </w:t>
-      </w:r>
-      <w:r>
-        <w:t>und die Daten eingelesen werden müssen</w:t>
-      </w:r>
-      <w:r>
-        <w:t xml:space="preserve">. </w:t>
-      </w:r>
-    </w:p>
-    <w:p>
-      <w:r>
-        <w:t>Aus diesem Grund haben wir unser neurales Netzwerk mithilfe des Frameworks Neuroph in Java abgebildet.</w:t>
-      </w:r>
-    </w:p>
-    <w:p>
-      <w:r>
-        <w:t>Da wir die genauen angelernten Werte des Netzwerkes nicht direkt aus Matlab übernehmen können, erstellen wir ein neues Netzwerk, welches auf den Erkenntnissen aus Matlab basiert.</w:t>
-      </w:r>
-    </w:p>
-    <w:p>
-      <w:r>
-        <w:t xml:space="preserve">Wir verwenden einen </w:t>
-      </w:r>
-      <w:commentRangeStart w:id="34"/>
-      <w:r>
-        <w:t>MultiLayerPerceptron</w:t>
-      </w:r>
-      <w:commentRangeEnd w:id="34"/>
-      <w:r>
-        <w:rPr>
-          <w:rStyle w:val="Kommentarzeichen"/>
-        </w:rPr>
-        <w:commentReference w:id="34"/>
-      </w:r>
-      <w:r>
-        <w:t>, welcher auch aus einem Hidden Layer aus 50 Nodes besteht. Zum Trainieren des Netzwerkes werden 80% der Sudokus des ersten Datensatzes verwendet, zum Testen die restlichen 20%.</w:t>
-      </w:r>
-      <w:r>
-        <w:t xml:space="preserve"> Als Übergangsfunktion haben wir die Sigmoid-Funktion und als Lernalgorithmus MomentumBackpropagation verwendet.</w:t>
-      </w:r>
-    </w:p>
-    <w:p>
-      <w:r>
-        <w:t>Die Aufbereitung von der Statistik zum endgültigen Feature-Vektor wird auch komplett in Java durchgeführt.</w:t>
-      </w:r>
-    </w:p>
-    <w:p>
-      <w:pPr>
-        <w:pStyle w:val="berschrift2"/>
-      </w:pPr>
-      <w:bookmarkStart w:id="35" w:name="_Toc472842662"/>
-      <w:commentRangeStart w:id="36"/>
-      <w:r>
-        <w:t>Generierung</w:t>
-      </w:r>
-      <w:commentRangeEnd w:id="36"/>
-      <w:r>
-        <w:rPr>
-          <w:rStyle w:val="Kommentarzeichen"/>
-          <w:rFonts w:eastAsiaTheme="minorHAnsi" w:cstheme="minorBidi"/>
-          <w:b w:val="0"/>
-        </w:rPr>
-        <w:commentReference w:id="36"/>
-      </w:r>
-      <w:bookmarkEnd w:id="35"/>
-    </w:p>
-    <w:p>
-      <w:pPr>
-        <w:spacing w:after="200" w:line="276" w:lineRule="auto"/>
-      </w:pPr>
-      <w:r>
-        <w:br w:type="page"/>
-      </w:r>
-    </w:p>
-    <w:p>
-      <w:pPr>
-        <w:pStyle w:val="berschrift1"/>
-      </w:pPr>
-      <w:bookmarkStart w:id="37" w:name="_Toc472842663"/>
-      <w:r>
-        <w:lastRenderedPageBreak/>
-        <w:t>Resultate</w:t>
-      </w:r>
-      <w:bookmarkEnd w:id="37"/>
-    </w:p>
-    <w:p>
-      <w:pPr>
-        <w:pStyle w:val="berschrift2"/>
-      </w:pPr>
-      <w:bookmarkStart w:id="38" w:name="_Toc472842664"/>
-      <w:r>
-        <w:t>Lösungsmethoden</w:t>
-      </w:r>
-      <w:r>
-        <w:t xml:space="preserve"> (gewisse kaum gebraucht)</w:t>
-      </w:r>
-      <w:bookmarkEnd w:id="38"/>
-    </w:p>
-    <w:p>
-      <w:pPr>
-        <w:pStyle w:val="berschrift2"/>
-      </w:pPr>
-      <w:bookmarkStart w:id="39" w:name="_Toc472842665"/>
-      <w:r>
-        <w:t>Schwierigkeitseinstufung</w:t>
-      </w:r>
-      <w:bookmarkEnd w:id="39"/>
-    </w:p>
-    <w:p>
-      <w:r>
-        <w:t xml:space="preserve">Die Rate, mit welcher beim Testen des neutralen Netzwerkes die Sudokus richtig eingeteilt werden zeigt auf, dass die Einstufung mittels menschlicher Lösungsmethoden ein guter Ansatz ist. </w:t>
-      </w:r>
-    </w:p>
-    <w:p/>
-    <w:p>
-      <w:r>
-        <w:rPr>
-          <w:color w:val="FF0000"/>
-        </w:rPr>
         <w:t xml:space="preserve">Abbildung 8 </w:t>
       </w:r>
       <w:r>
@@ -8813,40 +8754,41 @@
       <w:r>
         <w:t xml:space="preserve">Abb. </w:t>
       </w:r>
-      <w:r>
-        <w:fldChar w:fldCharType="begin"/>
-      </w:r>
-      <w:r>
-        <w:instrText xml:space="preserve"> SEQ Abb. \* ARABIC </w:instrText>
-      </w:r>
-      <w:r>
-        <w:fldChar w:fldCharType="separate"/>
-      </w:r>
-      <w:r>
-        <w:rPr>
-          <w:noProof/>
-        </w:rPr>
-        <w:t>8</w:t>
-      </w:r>
-      <w:r>
-        <w:rPr>
-          <w:noProof/>
-        </w:rPr>
-        <w:fldChar w:fldCharType="end"/>
-      </w:r>
+      <w:fldSimple w:instr=" SEQ Abb. \* ARABIC ">
+        <w:r>
+          <w:rPr>
+            <w:noProof/>
+          </w:rPr>
+          <w:t>8</w:t>
+        </w:r>
+      </w:fldSimple>
       <w:r>
         <w:t>: Durchschnittliche Anzahl Lösungsmethoden pro Schwierigkeitsstufe</w:t>
       </w:r>
     </w:p>
     <w:p>
+      <w:r>
+        <w:t xml:space="preserve">Die Genauigkeit </w:t>
+      </w:r>
+      <w:r>
+        <w:t>Schwierigkeitszuweisung</w:t>
+      </w:r>
+      <w:r>
+        <w:t xml:space="preserve"> hängt sehr stark mit der Qualität der Trainingsdaten zusamme</w:t>
+      </w:r>
+      <w:r>
+        <w:t xml:space="preserve">n. </w:t>
+      </w:r>
+    </w:p>
+    <w:p>
       <w:pPr>
         <w:pStyle w:val="berschrift2"/>
       </w:pPr>
-      <w:bookmarkStart w:id="40" w:name="_Toc472842666"/>
+      <w:bookmarkStart w:id="41" w:name="_Toc472842666"/>
       <w:r>
         <w:t>Matlab/Neuroph</w:t>
       </w:r>
-      <w:bookmarkEnd w:id="40"/>
+      <w:bookmarkEnd w:id="41"/>
     </w:p>
     <w:p>
       <w:r>
@@ -8932,27 +8874,14 @@
                             <w:r>
                               <w:t xml:space="preserve">Abb. </w:t>
                             </w:r>
-                            <w:r>
-                              <w:fldChar w:fldCharType="begin"/>
-                            </w:r>
-                            <w:r>
-                              <w:instrText xml:space="preserve"> SEQ Abb. \* ARABIC </w:instrText>
-                            </w:r>
-                            <w:r>
-                              <w:fldChar w:fldCharType="separate"/>
-                            </w:r>
-                            <w:r>
-                              <w:rPr>
-                                <w:noProof/>
-                              </w:rPr>
-                              <w:t>9</w:t>
-                            </w:r>
-                            <w:r>
-                              <w:rPr>
-                                <w:noProof/>
-                              </w:rPr>
-                              <w:fldChar w:fldCharType="end"/>
-                            </w:r>
+                            <w:fldSimple w:instr=" SEQ Abb. \* ARABIC ">
+                              <w:r>
+                                <w:rPr>
+                                  <w:noProof/>
+                                </w:rPr>
+                                <w:t>9</w:t>
+                              </w:r>
+                            </w:fldSimple>
                             <w:r>
                               <w:t>: Konfusionsmatrix basierend auf erstem Datenpaket (Matlab)</w:t>
                             </w:r>
@@ -9152,27 +9081,14 @@
                             <w:r>
                               <w:t xml:space="preserve">Abb. </w:t>
                             </w:r>
-                            <w:r>
-                              <w:fldChar w:fldCharType="begin"/>
-                            </w:r>
-                            <w:r>
-                              <w:instrText xml:space="preserve"> SEQ Abb. \* ARABIC </w:instrText>
-                            </w:r>
-                            <w:r>
-                              <w:fldChar w:fldCharType="separate"/>
-                            </w:r>
-                            <w:r>
-                              <w:rPr>
-                                <w:noProof/>
-                              </w:rPr>
-                              <w:t>10</w:t>
-                            </w:r>
-                            <w:r>
-                              <w:rPr>
-                                <w:noProof/>
-                              </w:rPr>
-                              <w:fldChar w:fldCharType="end"/>
-                            </w:r>
+                            <w:fldSimple w:instr=" SEQ Abb. \* ARABIC ">
+                              <w:r>
+                                <w:rPr>
+                                  <w:noProof/>
+                                </w:rPr>
+                                <w:t>10</w:t>
+                              </w:r>
+                            </w:fldSimple>
                             <w:r>
                               <w:t>: Konfusionsmatrix basierend auf erstem Datenpaket (Neuroph)</w:t>
                             </w:r>
@@ -9286,21 +9202,21 @@
       <w:pPr>
         <w:pStyle w:val="berschrift2"/>
       </w:pPr>
-      <w:bookmarkStart w:id="41" w:name="_Toc472842667"/>
+      <w:bookmarkStart w:id="42" w:name="_Toc472842667"/>
       <w:r>
         <w:t>Generator, verteilung der Schwierigkeitsstufen</w:t>
       </w:r>
       <w:r>
         <w:t xml:space="preserve"> (geschwindigkeit)</w:t>
       </w:r>
-      <w:bookmarkEnd w:id="41"/>
+      <w:bookmarkEnd w:id="42"/>
     </w:p>
     <w:p>
       <w:pPr>
         <w:pStyle w:val="berschrift2"/>
       </w:pPr>
-      <w:bookmarkStart w:id="42" w:name="_Toc472842668"/>
-      <w:bookmarkEnd w:id="42"/>
+      <w:bookmarkStart w:id="43" w:name="_Toc472842668"/>
+      <w:bookmarkEnd w:id="43"/>
     </w:p>
     <w:p>
       <w:pPr>
@@ -9426,7 +9342,7 @@
             <v:path o:extrusionok="f" gradientshapeok="t" o:connecttype="rect"/>
             <o:lock v:ext="edit" aspectratio="t"/>
           </v:shapetype>
-          <v:shape id="_x0000_i1025" type="#_x0000_t75" style="width:338.8pt;height:361.75pt">
+          <v:shape id="_x0000_i1025" type="#_x0000_t75" style="width:338.65pt;height:361.65pt">
             <v:imagedata r:id="rId32" o:title="conf_All_matlab"/>
           </v:shape>
         </w:pict>
@@ -9439,7 +9355,7 @@
           <w:color w:val="FF0000"/>
         </w:rPr>
       </w:pPr>
-      <w:bookmarkStart w:id="43" w:name="_Toc472700005"/>
+      <w:bookmarkStart w:id="44" w:name="_Toc472700005"/>
       <w:r>
         <w:rPr>
           <w:color w:val="FF0000"/>
@@ -9484,7 +9400,7 @@
         </w:rPr>
         <w:t>: Verteilung der Test-Sudokus, welche aus 20% aller Sudokus bestehen</w:t>
       </w:r>
-      <w:bookmarkEnd w:id="43"/>
+      <w:bookmarkEnd w:id="44"/>
     </w:p>
     <w:p>
       <w:pPr>
@@ -9646,7 +9562,7 @@
           <w:color w:val="FF0000"/>
         </w:rPr>
       </w:pPr>
-      <w:commentRangeStart w:id="44"/>
+      <w:commentRangeStart w:id="45"/>
       <w:r>
         <w:rPr>
           <w:color w:val="FF0000"/>
@@ -9702,13 +9618,13 @@
         </w:rPr>
         <w:t xml:space="preserve"> die eine Person eine geeignete Startposition übersieht und danach komplexere Lösungsmethoden anwenden muss, was wiederum dazu führt, dass sie das Sudoku als schwer einstuft.</w:t>
       </w:r>
-      <w:commentRangeEnd w:id="44"/>
+      <w:commentRangeEnd w:id="45"/>
       <w:r>
         <w:rPr>
           <w:rStyle w:val="Kommentarzeichen"/>
           <w:color w:val="FF0000"/>
         </w:rPr>
-        <w:commentReference w:id="44"/>
+        <w:commentReference w:id="45"/>
       </w:r>
     </w:p>
     <w:p>
@@ -9776,11 +9692,11 @@
       <w:pPr>
         <w:pStyle w:val="berschrift2"/>
       </w:pPr>
-      <w:bookmarkStart w:id="45" w:name="_Toc472842669"/>
+      <w:bookmarkStart w:id="46" w:name="_Toc472842669"/>
       <w:r>
         <w:t>Generierung</w:t>
       </w:r>
-      <w:bookmarkEnd w:id="45"/>
+      <w:bookmarkEnd w:id="46"/>
     </w:p>
     <w:p>
       <w:pPr>
@@ -9838,11 +9754,11 @@
       <w:pPr>
         <w:pStyle w:val="berschrift1"/>
       </w:pPr>
-      <w:bookmarkStart w:id="46" w:name="_Toc472842670"/>
+      <w:bookmarkStart w:id="47" w:name="_Toc472842670"/>
       <w:r>
         <w:t>Erweiterungen</w:t>
       </w:r>
-      <w:bookmarkEnd w:id="46"/>
+      <w:bookmarkEnd w:id="47"/>
     </w:p>
     <w:p/>
     <w:p>
@@ -9880,12 +9796,12 @@
       <w:pPr>
         <w:pStyle w:val="berschrift2"/>
       </w:pPr>
-      <w:bookmarkStart w:id="47" w:name="_Toc472842672"/>
+      <w:bookmarkStart w:id="48" w:name="_Toc472842672"/>
       <w:r>
         <w:lastRenderedPageBreak/>
         <w:t>Format Sudoku-ID inkl lösung, buchstaben statt ziffern</w:t>
       </w:r>
-      <w:bookmarkEnd w:id="47"/>
+      <w:bookmarkEnd w:id="48"/>
     </w:p>
     <w:p>
       <w:r>
@@ -9896,11 +9812,11 @@
       <w:pPr>
         <w:pStyle w:val="berschrift2"/>
       </w:pPr>
-      <w:bookmarkStart w:id="48" w:name="_Toc472842673"/>
+      <w:bookmarkStart w:id="49" w:name="_Toc472842673"/>
       <w:r>
         <w:t>Generator, welcher auf schwierigkeitsstufe zielt</w:t>
       </w:r>
-      <w:bookmarkEnd w:id="48"/>
+      <w:bookmarkEnd w:id="49"/>
     </w:p>
     <w:p>
       <w:r>
@@ -9926,11 +9842,11 @@
       <w:pPr>
         <w:pStyle w:val="berschrift2"/>
       </w:pPr>
-      <w:bookmarkStart w:id="49" w:name="_Toc472842674"/>
+      <w:bookmarkStart w:id="50" w:name="_Toc472842674"/>
       <w:r>
         <w:t>In Zelle speichern, zu welchem container sie gehört, -&gt; methoden überarbeiten</w:t>
       </w:r>
-      <w:bookmarkEnd w:id="49"/>
+      <w:bookmarkEnd w:id="50"/>
     </w:p>
     <w:p>
       <w:r>
@@ -9968,11 +9884,11 @@
       <w:pPr>
         <w:pStyle w:val="berschrift2"/>
       </w:pPr>
-      <w:bookmarkStart w:id="50" w:name="_Toc472842678"/>
+      <w:bookmarkStart w:id="51" w:name="_Toc472842678"/>
       <w:r>
         <w:t>Generierung von Sudokus visuell</w:t>
       </w:r>
-      <w:bookmarkEnd w:id="50"/>
+      <w:bookmarkEnd w:id="51"/>
     </w:p>
     <w:p>
       <w:r>
@@ -9987,8 +9903,11 @@
         <w:lastRenderedPageBreak/>
         <w:t>Speicherung der verwendeten Lösungsmethoden pro Zelle</w:t>
       </w:r>
-      <w:bookmarkStart w:id="51" w:name="_GoBack"/>
-      <w:bookmarkEnd w:id="51"/>
+    </w:p>
+    <w:p>
+      <w:r>
+        <w:t>Besteht der Wunsch, für jede Zelle zu visualisieren oder auszuwerten, durch welche Lösungsmethode die Pencilmarks oder der Wert selbst verändert wurde, muss man die verwendeten Lösungsmethoden für jede Zelle separat abspeichern.</w:t>
+      </w:r>
     </w:p>
     <w:p>
       <w:pPr>
@@ -10546,6 +10465,7 @@
         <w:rPr>
           <w:color w:val="00B0F0"/>
         </w:rPr>
+        <w:lastRenderedPageBreak/>
         <w:t>Machine Learning bastelei</w:t>
       </w:r>
     </w:p>
@@ -10555,7 +10475,6 @@
       </w:pPr>
       <w:bookmarkStart w:id="53" w:name="_Toc472842681"/>
       <w:r>
-        <w:lastRenderedPageBreak/>
         <w:t>Literaturverzeichnis</w:t>
       </w:r>
       <w:bookmarkEnd w:id="53"/>
@@ -11257,6 +11176,7 @@
         <w:rPr>
           <w:color w:val="FF0000"/>
         </w:rPr>
+        <w:lastRenderedPageBreak/>
         <w:t>Verständnis des Textes unmittelbar notwendig ist, gehört in den Text selbst. Ein Anhang kann Skizzen, Pläne,</w:t>
       </w:r>
     </w:p>
@@ -11270,7 +11190,6 @@
         <w:rPr>
           <w:color w:val="FF0000"/>
         </w:rPr>
-        <w:lastRenderedPageBreak/>
         <w:t>detaillierte Berechnungen, Laborauswertungen, Interviewprotokolle, Fragebogen, Übersichtstafeln, Glossare,</w:t>
       </w:r>
     </w:p>
@@ -11553,7 +11472,7 @@
       </w:pPr>
     </w:p>
   </w:comment>
-  <w:comment w:id="25" w:author="Simon Beck" w:date="2017-01-21T13:52:00Z" w:initials="SB">
+  <w:comment w:id="28" w:author="Simon Beck" w:date="2017-01-21T14:04:00Z" w:initials="SB">
     <w:p>
       <w:pPr>
         <w:pStyle w:val="Kommentartext"/>
@@ -11568,43 +11487,43 @@
         <w:rPr>
           <w:noProof/>
         </w:rPr>
+        <w:t>richtig gschribe?</w:t>
+      </w:r>
+    </w:p>
+  </w:comment>
+  <w:comment w:id="30" w:author="Matthias Keller" w:date="2017-01-20T15:18:00Z" w:initials="MK">
+    <w:p>
+      <w:pPr>
+        <w:pStyle w:val="Kommentartext"/>
+      </w:pPr>
+      <w:r>
+        <w:rPr>
+          <w:rStyle w:val="Kommentarzeichen"/>
+        </w:rPr>
+        <w:annotationRef/>
+      </w:r>
+    </w:p>
+  </w:comment>
+  <w:comment w:id="35" w:author="Simon Beck" w:date="2017-01-21T13:52:00Z" w:initials="SB">
+    <w:p>
+      <w:pPr>
+        <w:pStyle w:val="Kommentartext"/>
+      </w:pPr>
+      <w:r>
+        <w:rPr>
+          <w:rStyle w:val="Kommentarzeichen"/>
+        </w:rPr>
+        <w:annotationRef/>
+      </w:r>
+      <w:r>
+        <w:rPr>
+          <w:noProof/>
+        </w:rPr>
         <w:t>welche pakete (speziefiziere vo was was mer rede)</w:t>
       </w:r>
     </w:p>
   </w:comment>
-  <w:comment w:id="34" w:author="Simon Beck" w:date="2017-01-21T14:04:00Z" w:initials="SB">
-    <w:p>
-      <w:pPr>
-        <w:pStyle w:val="Kommentartext"/>
-      </w:pPr>
-      <w:r>
-        <w:rPr>
-          <w:rStyle w:val="Kommentarzeichen"/>
-        </w:rPr>
-        <w:annotationRef/>
-      </w:r>
-      <w:r>
-        <w:rPr>
-          <w:noProof/>
-        </w:rPr>
-        <w:t>richtig gschribe?</w:t>
-      </w:r>
-    </w:p>
-  </w:comment>
-  <w:comment w:id="36" w:author="Matthias Keller" w:date="2017-01-20T15:18:00Z" w:initials="MK">
-    <w:p>
-      <w:pPr>
-        <w:pStyle w:val="Kommentartext"/>
-      </w:pPr>
-      <w:r>
-        <w:rPr>
-          <w:rStyle w:val="Kommentarzeichen"/>
-        </w:rPr>
-        <w:annotationRef/>
-      </w:r>
-    </w:p>
-  </w:comment>
-  <w:comment w:id="44" w:author="Matthias Keller" w:date="2017-01-20T15:20:00Z" w:initials="MK">
+  <w:comment w:id="45" w:author="Matthias Keller" w:date="2017-01-20T15:20:00Z" w:initials="MK">
     <w:p>
       <w:pPr>
         <w:pStyle w:val="Kommentartext"/>
@@ -11627,9 +11546,9 @@
 <w15:commentsEx xmlns:wpc="http://schemas.microsoft.com/office/word/2010/wordprocessingCanvas" xmlns:cx="http://schemas.microsoft.com/office/drawing/2014/chartex" xmlns:cx1="http://schemas.microsoft.com/office/drawing/2015/9/8/chartex" xmlns:cx2="http://schemas.microsoft.com/office/drawing/2015/10/21/chartex" xmlns:mc="http://schemas.openxmlformats.org/markup-compatibility/2006" xmlns:o="urn:schemas-microsoft-com:office:office" xmlns:r="http://schemas.openxmlformats.org/officeDocument/2006/relationships" xmlns:m="http://schemas.openxmlformats.org/officeDocument/2006/math" xmlns:v="urn:schemas-microsoft-com:vml" xmlns:wp14="http://schemas.microsoft.com/office/word/2010/wordprocessingDrawing" xmlns:wp="http://schemas.openxmlformats.org/drawingml/2006/wordprocessingDrawing" xmlns:w10="urn:schemas-microsoft-com:office:word" xmlns:w="http://schemas.openxmlformats.org/wordprocessingml/2006/main" xmlns:w14="http://schemas.microsoft.com/office/word/2010/wordml" xmlns:w15="http://schemas.microsoft.com/office/word/2012/wordml" xmlns:w16se="http://schemas.microsoft.com/office/word/2015/wordml/symex" xmlns:wpg="http://schemas.microsoft.com/office/word/2010/wordprocessingGroup" xmlns:wpi="http://schemas.microsoft.com/office/word/2010/wordprocessingInk" xmlns:wne="http://schemas.microsoft.com/office/word/2006/wordml" xmlns:wps="http://schemas.microsoft.com/office/word/2010/wordprocessingShape" mc:Ignorable="w14 w15 w16se wp14">
   <w15:commentEx w15:paraId="6D329EF2" w15:done="0"/>
   <w15:commentEx w15:paraId="68F4ACF4" w15:done="1"/>
-  <w15:commentEx w15:paraId="4199B083" w15:done="1"/>
   <w15:commentEx w15:paraId="5D9AA1CD" w15:done="1"/>
   <w15:commentEx w15:paraId="3584FB17" w15:done="1"/>
+  <w15:commentEx w15:paraId="742B3F95" w15:done="1"/>
   <w15:commentEx w15:paraId="77DCA04C" w15:done="0"/>
 </w15:commentsEx>
 </file>
@@ -11682,7 +11601,7 @@
       <w:rPr>
         <w:noProof/>
       </w:rPr>
-      <w:t>25</w:t>
+      <w:t>27</w:t>
     </w:r>
     <w:r>
       <w:fldChar w:fldCharType="end"/>
@@ -11690,27 +11609,14 @@
     <w:r>
       <w:t>/</w:t>
     </w:r>
-    <w:r>
-      <w:fldChar w:fldCharType="begin"/>
-    </w:r>
-    <w:r>
-      <w:instrText xml:space="preserve"> NUMPAGES   \* MERGEFORMAT </w:instrText>
-    </w:r>
-    <w:r>
-      <w:fldChar w:fldCharType="separate"/>
-    </w:r>
-    <w:r>
-      <w:rPr>
-        <w:noProof/>
-      </w:rPr>
-      <w:t>27</w:t>
-    </w:r>
-    <w:r>
-      <w:rPr>
-        <w:noProof/>
-      </w:rPr>
-      <w:fldChar w:fldCharType="end"/>
-    </w:r>
+    <w:fldSimple w:instr=" NUMPAGES   \* MERGEFORMAT ">
+      <w:r>
+        <w:rPr>
+          <w:noProof/>
+        </w:rPr>
+        <w:t>27</w:t>
+      </w:r>
+    </w:fldSimple>
   </w:p>
   <w:p>
     <w:pPr>
@@ -12009,27 +11915,14 @@
     <w:r>
       <w:t>/</w:t>
     </w:r>
-    <w:r>
-      <w:fldChar w:fldCharType="begin"/>
-    </w:r>
-    <w:r>
-      <w:instrText xml:space="preserve"> NUMPAGES   \* MERGEFORMAT </w:instrText>
-    </w:r>
-    <w:r>
-      <w:fldChar w:fldCharType="separate"/>
-    </w:r>
-    <w:r>
-      <w:rPr>
-        <w:noProof/>
-      </w:rPr>
-      <w:t>27</w:t>
-    </w:r>
-    <w:r>
-      <w:rPr>
-        <w:noProof/>
-      </w:rPr>
-      <w:fldChar w:fldCharType="end"/>
-    </w:r>
+    <w:fldSimple w:instr=" NUMPAGES   \* MERGEFORMAT ">
+      <w:r>
+        <w:rPr>
+          <w:noProof/>
+        </w:rPr>
+        <w:t>27</w:t>
+      </w:r>
+    </w:fldSimple>
   </w:p>
   <w:p>
     <w:pPr>
@@ -16108,7 +16001,7 @@
     <w:sig w:usb0="E1002EFF" w:usb1="C000605B" w:usb2="00000029" w:usb3="00000000" w:csb0="000101FF" w:csb1="00000000"/>
   </w:font>
   <w:font w:name="MS Mincho">
-    <w:altName w:val="ＭＳ 明朝"/>
+    <w:altName w:val="Yu Gothic UI"/>
     <w:panose1 w:val="02020609040205080304"/>
     <w:charset w:val="80"/>
     <w:family w:val="modern"/>
@@ -16164,6 +16057,7 @@
     <w:rsid w:val="00970BA1"/>
     <w:rsid w:val="009D470B"/>
     <w:rsid w:val="00A27A49"/>
+    <w:rsid w:val="00A447F0"/>
     <w:rsid w:val="00AA1044"/>
     <w:rsid w:val="00B176F7"/>
     <w:rsid w:val="00B526BD"/>
@@ -16956,7 +16850,7 @@
 </file>
 
 <file path=customXml/itemProps2.xml><?xml version="1.0" encoding="utf-8"?>
-<ds:datastoreItem xmlns:ds="http://schemas.openxmlformats.org/officeDocument/2006/customXml" ds:itemID="{8EE12724-3621-49EF-9DDF-E60C91771C09}">
+<ds:datastoreItem xmlns:ds="http://schemas.openxmlformats.org/officeDocument/2006/customXml" ds:itemID="{69B1F5DA-C1D8-45DB-AE48-DB5248D5BB28}">
   <ds:schemaRefs>
     <ds:schemaRef ds:uri="http://schemas.openxmlformats.org/officeDocument/2006/bibliography"/>
   </ds:schemaRefs>

</xml_diff>